<commit_message>
"no image" if no image
</commit_message>
<xml_diff>
--- a/INF37407 - Travail Pratique II - Modèle de Rapport - V1.0.docx
+++ b/INF37407 - Travail Pratique II - Modèle de Rapport - V1.0.docx
@@ -1,6 +1,6 @@
 
 <file path=word/document.xml><?xml version="1.0" encoding="utf-8"?>
-<w:document xmlns:wpc="http://schemas.microsoft.com/office/word/2010/wordprocessingCanvas" xmlns:cx="http://schemas.microsoft.com/office/drawing/2014/chartex" xmlns:cx1="http://schemas.microsoft.com/office/drawing/2015/9/8/chartex" xmlns:cx2="http://schemas.microsoft.com/office/drawing/2015/10/21/chartex" xmlns:cx3="http://schemas.microsoft.com/office/drawing/2016/5/9/chartex" xmlns:cx4="http://schemas.microsoft.com/office/drawing/2016/5/10/chartex" xmlns:cx5="http://schemas.microsoft.com/office/drawing/2016/5/11/chartex" xmlns:cx6="http://schemas.microsoft.com/office/drawing/2016/5/12/chartex" xmlns:cx7="http://schemas.microsoft.com/office/drawing/2016/5/13/chartex" xmlns:cx8="http://schemas.microsoft.com/office/drawing/2016/5/14/chartex" xmlns:mc="http://schemas.openxmlformats.org/markup-compatibility/2006" xmlns:aink="http://schemas.microsoft.com/office/drawing/2016/ink" xmlns:am3d="http://schemas.microsoft.com/office/drawing/2017/model3d" xmlns:o="urn:schemas-microsoft-com:office:office" xmlns:r="http://schemas.openxmlformats.org/officeDocument/2006/relationships" xmlns:m="http://schemas.openxmlformats.org/officeDocument/2006/math" xmlns:v="urn:schemas-microsoft-com:vml" xmlns:wp14="http://schemas.microsoft.com/office/word/2010/wordprocessingDrawing" xmlns:wp="http://schemas.openxmlformats.org/drawingml/2006/wordprocessingDrawing" xmlns:w10="urn:schemas-microsoft-com:office:word" xmlns:w="http://schemas.openxmlformats.org/wordprocessingml/2006/main" xmlns:w14="http://schemas.microsoft.com/office/word/2010/wordml" xmlns:w15="http://schemas.microsoft.com/office/word/2012/wordml" xmlns:w16cid="http://schemas.microsoft.com/office/word/2016/wordml/cid" xmlns:w16se="http://schemas.microsoft.com/office/word/2015/wordml/symex" xmlns:wpg="http://schemas.microsoft.com/office/word/2010/wordprocessingGroup" xmlns:wpi="http://schemas.microsoft.com/office/word/2010/wordprocessingInk" xmlns:wne="http://schemas.microsoft.com/office/word/2006/wordml" xmlns:wps="http://schemas.microsoft.com/office/word/2010/wordprocessingShape" mc:Ignorable="w14 w15 w16se w16cid wp14">
+<w:document xmlns:wpc="http://schemas.microsoft.com/office/word/2010/wordprocessingCanvas" xmlns:cx="http://schemas.microsoft.com/office/drawing/2014/chartex" xmlns:cx1="http://schemas.microsoft.com/office/drawing/2015/9/8/chartex" xmlns:cx2="http://schemas.microsoft.com/office/drawing/2015/10/21/chartex" xmlns:cx3="http://schemas.microsoft.com/office/drawing/2016/5/9/chartex" xmlns:cx4="http://schemas.microsoft.com/office/drawing/2016/5/10/chartex" xmlns:cx5="http://schemas.microsoft.com/office/drawing/2016/5/11/chartex" xmlns:cx6="http://schemas.microsoft.com/office/drawing/2016/5/12/chartex" xmlns:cx7="http://schemas.microsoft.com/office/drawing/2016/5/13/chartex" xmlns:cx8="http://schemas.microsoft.com/office/drawing/2016/5/14/chartex" xmlns:mc="http://schemas.openxmlformats.org/markup-compatibility/2006" xmlns:aink="http://schemas.microsoft.com/office/drawing/2016/ink" xmlns:am3d="http://schemas.microsoft.com/office/drawing/2017/model3d" xmlns:o="urn:schemas-microsoft-com:office:office" xmlns:oel="http://schemas.microsoft.com/office/2019/extlst" xmlns:r="http://schemas.openxmlformats.org/officeDocument/2006/relationships" xmlns:m="http://schemas.openxmlformats.org/officeDocument/2006/math" xmlns:v="urn:schemas-microsoft-com:vml" xmlns:wp14="http://schemas.microsoft.com/office/word/2010/wordprocessingDrawing" xmlns:wp="http://schemas.openxmlformats.org/drawingml/2006/wordprocessingDrawing" xmlns:w10="urn:schemas-microsoft-com:office:word" xmlns:w="http://schemas.openxmlformats.org/wordprocessingml/2006/main" xmlns:w14="http://schemas.microsoft.com/office/word/2010/wordml" xmlns:w15="http://schemas.microsoft.com/office/word/2012/wordml" xmlns:w16cex="http://schemas.microsoft.com/office/word/2018/wordml/cex" xmlns:w16cid="http://schemas.microsoft.com/office/word/2016/wordml/cid" xmlns:w16="http://schemas.microsoft.com/office/word/2018/wordml" xmlns:w16sdtdh="http://schemas.microsoft.com/office/word/2020/wordml/sdtdatahash" xmlns:w16se="http://schemas.microsoft.com/office/word/2015/wordml/symex" xmlns:wpg="http://schemas.microsoft.com/office/word/2010/wordprocessingGroup" xmlns:wpi="http://schemas.microsoft.com/office/word/2010/wordprocessingInk" xmlns:wne="http://schemas.microsoft.com/office/word/2006/wordml" xmlns:wps="http://schemas.microsoft.com/office/word/2010/wordprocessingShape" mc:Ignorable="w14 w15 w16se w16cid w16 w16cex w16sdtdh wp14">
   <w:body>
     <w:sdt>
       <w:sdtPr>
@@ -18,7 +18,6 @@
           <w:docPartUnique/>
         </w:docPartObj>
       </w:sdtPr>
-      <w:sdtEndPr/>
       <w:sdtContent>
         <w:p/>
         <w:tbl>
@@ -53,7 +52,6 @@
                 <w:dataBinding w:prefixMappings="xmlns:ns0='http://schemas.openxmlformats.org/officeDocument/2006/extended-properties'" w:xpath="/ns0:Properties[1]/ns0:Company[1]" w:storeItemID="{6668398D-A668-4E3E-A5EB-62B293D839F1}"/>
                 <w:text/>
               </w:sdtPr>
-              <w:sdtEndPr/>
               <w:sdtContent>
                 <w:tc>
                   <w:tcPr>
@@ -67,7 +65,7 @@
                   </w:tcPr>
                   <w:p>
                     <w:pPr>
-                      <w:pStyle w:val="Sansinterligne"/>
+                      <w:pStyle w:val="NoSpacing"/>
                       <w:rPr>
                         <w:color w:val="B35E06" w:themeColor="accent1" w:themeShade="BF"/>
                         <w:sz w:val="24"/>
@@ -107,11 +105,10 @@
                   <w:dataBinding w:prefixMappings="xmlns:ns0='http://schemas.openxmlformats.org/package/2006/metadata/core-properties' xmlns:ns1='http://purl.org/dc/elements/1.1/'" w:xpath="/ns0:coreProperties[1]/ns1:title[1]" w:storeItemID="{6C3C8BC8-F283-45AE-878A-BAB7291924A1}"/>
                   <w:text/>
                 </w:sdtPr>
-                <w:sdtEndPr/>
                 <w:sdtContent>
                   <w:p>
                     <w:pPr>
-                      <w:pStyle w:val="Sansinterligne"/>
+                      <w:pStyle w:val="NoSpacing"/>
                       <w:spacing w:line="216" w:lineRule="auto"/>
                       <w:rPr>
                         <w:rFonts w:asciiTheme="majorHAnsi" w:eastAsiaTheme="majorEastAsia" w:hAnsiTheme="majorHAnsi" w:cstheme="majorBidi"/>
@@ -169,11 +166,10 @@
                   <w:dataBinding w:prefixMappings="xmlns:ns0='http://schemas.openxmlformats.org/package/2006/metadata/core-properties' xmlns:ns1='http://purl.org/dc/elements/1.1/'" w:xpath="/ns0:coreProperties[1]/ns1:subject[1]" w:storeItemID="{6C3C8BC8-F283-45AE-878A-BAB7291924A1}"/>
                   <w:text/>
                 </w:sdtPr>
-                <w:sdtEndPr/>
                 <w:sdtContent>
                   <w:p>
                     <w:pPr>
-                      <w:pStyle w:val="Sansinterligne"/>
+                      <w:pStyle w:val="NoSpacing"/>
                       <w:rPr>
                         <w:color w:val="B35E06" w:themeColor="accent1" w:themeShade="BF"/>
                         <w:sz w:val="24"/>
@@ -193,7 +189,7 @@
               </w:sdt>
               <w:p>
                 <w:pPr>
-                  <w:pStyle w:val="Sansinterligne"/>
+                  <w:pStyle w:val="NoSpacing"/>
                   <w:rPr>
                     <w:color w:val="B35E06" w:themeColor="accent1" w:themeShade="BF"/>
                     <w:sz w:val="24"/>
@@ -202,7 +198,7 @@
               </w:p>
               <w:p>
                 <w:pPr>
-                  <w:pStyle w:val="Sansinterligne"/>
+                  <w:pStyle w:val="NoSpacing"/>
                   <w:rPr>
                     <w:color w:val="B35E06" w:themeColor="accent1" w:themeShade="BF"/>
                     <w:sz w:val="24"/>
@@ -241,7 +237,7 @@
               </w:tcPr>
               <w:p>
                 <w:pPr>
-                  <w:pStyle w:val="Sansinterligne"/>
+                  <w:pStyle w:val="NoSpacing"/>
                   <w:rPr>
                     <w:color w:val="F07F09" w:themeColor="accent1"/>
                     <w:sz w:val="28"/>
@@ -262,12 +258,20 @@
                     <w:sz w:val="28"/>
                     <w:szCs w:val="28"/>
                   </w:rPr>
-                  <w:t xml:space="preserve"> Nom, Prénom de l’étudiant I</w:t>
+                  <w:t xml:space="preserve"> </w:t>
+                </w:r>
+                <w:r>
+                  <w:rPr>
+                    <w:color w:val="F07F09" w:themeColor="accent1"/>
+                    <w:sz w:val="28"/>
+                    <w:szCs w:val="28"/>
+                  </w:rPr>
+                  <w:t>LaBrie Louis David</w:t>
                 </w:r>
               </w:p>
               <w:p>
                 <w:pPr>
-                  <w:pStyle w:val="Sansinterligne"/>
+                  <w:pStyle w:val="NoSpacing"/>
                   <w:rPr>
                     <w:color w:val="F07F09" w:themeColor="accent1"/>
                     <w:sz w:val="28"/>
@@ -288,7 +292,15 @@
                     <w:sz w:val="28"/>
                     <w:szCs w:val="28"/>
                   </w:rPr>
-                  <w:t xml:space="preserve"> Nom, Prénom de l’étudiant II</w:t>
+                  <w:t xml:space="preserve"> </w:t>
+                </w:r>
+                <w:r>
+                  <w:rPr>
+                    <w:color w:val="F07F09" w:themeColor="accent1"/>
+                    <w:sz w:val="28"/>
+                    <w:szCs w:val="28"/>
+                  </w:rPr>
+                  <w:t>Larrivée Cédrick</w:t>
                 </w:r>
               </w:p>
             </w:tc>
@@ -395,11 +407,10 @@
               <w:docPartUnique/>
             </w:docPartObj>
           </w:sdtPr>
-          <w:sdtEndPr/>
           <w:sdtContent>
             <w:p>
               <w:pPr>
-                <w:pStyle w:val="En-ttedetabledesmatires"/>
+                <w:pStyle w:val="TOCHeading"/>
               </w:pPr>
               <w:r>
                 <w:t>Table des matières</w:t>
@@ -407,7 +418,7 @@
             </w:p>
             <w:p>
               <w:pPr>
-                <w:pStyle w:val="TM1"/>
+                <w:pStyle w:val="TOC1"/>
                 <w:tabs>
                   <w:tab w:val="right" w:leader="dot" w:pos="9017"/>
                 </w:tabs>
@@ -428,7 +439,7 @@
               <w:hyperlink w:anchor="_Toc119418696" w:history="1">
                 <w:r>
                   <w:rPr>
-                    <w:rStyle w:val="Lienhypertexte"/>
+                    <w:rStyle w:val="Hyperlink"/>
                     <w:noProof/>
                   </w:rPr>
                   <w:t>Introduction</w:t>
@@ -485,7 +496,7 @@
             </w:p>
             <w:p>
               <w:pPr>
-                <w:pStyle w:val="TM1"/>
+                <w:pStyle w:val="TOC1"/>
                 <w:tabs>
                   <w:tab w:val="right" w:leader="dot" w:pos="9017"/>
                 </w:tabs>
@@ -497,7 +508,7 @@
               <w:hyperlink w:anchor="_Toc119418697" w:history="1">
                 <w:r>
                   <w:rPr>
-                    <w:rStyle w:val="Lienhypertexte"/>
+                    <w:rStyle w:val="Hyperlink"/>
                     <w:noProof/>
                   </w:rPr>
                   <w:t>Technologies utilisées (avec explication)</w:t>
@@ -554,7 +565,7 @@
             </w:p>
             <w:p>
               <w:pPr>
-                <w:pStyle w:val="TM1"/>
+                <w:pStyle w:val="TOC1"/>
                 <w:tabs>
                   <w:tab w:val="right" w:leader="dot" w:pos="9017"/>
                 </w:tabs>
@@ -566,7 +577,7 @@
               <w:hyperlink w:anchor="_Toc119418698" w:history="1">
                 <w:r>
                   <w:rPr>
-                    <w:rStyle w:val="Lienhypertexte"/>
+                    <w:rStyle w:val="Hyperlink"/>
                     <w:noProof/>
                   </w:rPr>
                   <w:t>Fonctionnement de l’API REST</w:t>
@@ -623,7 +634,7 @@
             </w:p>
             <w:p>
               <w:pPr>
-                <w:pStyle w:val="TM1"/>
+                <w:pStyle w:val="TOC1"/>
                 <w:tabs>
                   <w:tab w:val="right" w:leader="dot" w:pos="9017"/>
                 </w:tabs>
@@ -635,7 +646,7 @@
               <w:hyperlink w:anchor="_Toc119418699" w:history="1">
                 <w:r>
                   <w:rPr>
-                    <w:rStyle w:val="Lienhypertexte"/>
+                    <w:rStyle w:val="Hyperlink"/>
                     <w:noProof/>
                   </w:rPr>
                   <w:t>Ce que vous avez aimé et moins aimé dans le projet</w:t>
@@ -692,7 +703,7 @@
             </w:p>
             <w:p>
               <w:pPr>
-                <w:pStyle w:val="TM1"/>
+                <w:pStyle w:val="TOC1"/>
                 <w:tabs>
                   <w:tab w:val="right" w:leader="dot" w:pos="9017"/>
                 </w:tabs>
@@ -704,7 +715,7 @@
               <w:hyperlink w:anchor="_Toc119418700" w:history="1">
                 <w:r>
                   <w:rPr>
-                    <w:rStyle w:val="Lienhypertexte"/>
+                    <w:rStyle w:val="Hyperlink"/>
                     <w:noProof/>
                   </w:rPr>
                   <w:t>Problèmes et Difficultés rencontrées</w:t>
@@ -761,7 +772,7 @@
             </w:p>
             <w:p>
               <w:pPr>
-                <w:pStyle w:val="TM1"/>
+                <w:pStyle w:val="TOC1"/>
                 <w:tabs>
                   <w:tab w:val="right" w:leader="dot" w:pos="9017"/>
                 </w:tabs>
@@ -773,7 +784,7 @@
               <w:hyperlink w:anchor="_Toc119418701" w:history="1">
                 <w:r>
                   <w:rPr>
-                    <w:rStyle w:val="Lienhypertexte"/>
+                    <w:rStyle w:val="Hyperlink"/>
                     <w:noProof/>
                   </w:rPr>
                   <w:t>Conclusion</w:t>
@@ -830,7 +841,7 @@
             </w:p>
             <w:p>
               <w:pPr>
-                <w:pStyle w:val="TM1"/>
+                <w:pStyle w:val="TOC1"/>
                 <w:tabs>
                   <w:tab w:val="right" w:leader="dot" w:pos="9017"/>
                 </w:tabs>
@@ -842,7 +853,7 @@
               <w:hyperlink w:anchor="_Toc119418702" w:history="1">
                 <w:r>
                   <w:rPr>
-                    <w:rStyle w:val="Lienhypertexte"/>
+                    <w:rStyle w:val="Hyperlink"/>
                     <w:noProof/>
                   </w:rPr>
                   <w:t>Références</w:t>
@@ -916,7 +927,7 @@
         </w:sdt>
         <w:p>
           <w:pPr>
-            <w:pStyle w:val="En-ttedetabledesmatires"/>
+            <w:pStyle w:val="TOCHeading"/>
             <w:rPr>
               <w:sz w:val="56"/>
               <w:szCs w:val="56"/>
@@ -925,8 +936,6 @@
           <w:r>
             <w:t xml:space="preserve"> </w:t>
           </w:r>
-          <w:bookmarkStart w:id="0" w:name="_GoBack"/>
-          <w:bookmarkEnd w:id="0"/>
           <w:r>
             <w:br w:type="page"/>
           </w:r>
@@ -935,21 +944,21 @@
     </w:sdt>
     <w:p>
       <w:pPr>
-        <w:pStyle w:val="Titre1"/>
-      </w:pPr>
-      <w:bookmarkStart w:id="1" w:name="_Toc119418696"/>
+        <w:pStyle w:val="Heading1"/>
+      </w:pPr>
+      <w:bookmarkStart w:id="0" w:name="_Toc119418696"/>
       <w:r>
         <w:lastRenderedPageBreak/>
         <w:t>Introduction</w:t>
       </w:r>
-      <w:bookmarkEnd w:id="1"/>
+      <w:bookmarkEnd w:id="0"/>
     </w:p>
     <w:p/>
     <w:p>
       <w:pPr>
-        <w:pStyle w:val="Titre1"/>
-      </w:pPr>
-      <w:bookmarkStart w:id="2" w:name="_Toc119418697"/>
+        <w:pStyle w:val="Heading1"/>
+      </w:pPr>
+      <w:bookmarkStart w:id="1" w:name="_Toc119418697"/>
       <w:r>
         <w:t>Technologies utilisé</w:t>
       </w:r>
@@ -959,65 +968,65 @@
       <w:r>
         <w:t>s (avec explication)</w:t>
       </w:r>
-      <w:bookmarkEnd w:id="2"/>
+      <w:bookmarkEnd w:id="1"/>
     </w:p>
     <w:p/>
     <w:p>
       <w:pPr>
-        <w:pStyle w:val="Titre1"/>
-      </w:pPr>
-      <w:bookmarkStart w:id="3" w:name="_Toc119418698"/>
+        <w:pStyle w:val="Heading1"/>
+      </w:pPr>
+      <w:bookmarkStart w:id="2" w:name="_Toc119418698"/>
       <w:r>
         <w:t>Fonctionnement de l’</w:t>
       </w:r>
       <w:r>
         <w:t>API REST</w:t>
       </w:r>
+      <w:bookmarkEnd w:id="2"/>
+    </w:p>
+    <w:p/>
+    <w:p>
+      <w:pPr>
+        <w:pStyle w:val="Heading1"/>
+      </w:pPr>
+      <w:bookmarkStart w:id="3" w:name="_Toc119418699"/>
+      <w:r>
+        <w:t>Ce que vous avez aimé et moins aimé dans le projet</w:t>
+      </w:r>
       <w:bookmarkEnd w:id="3"/>
     </w:p>
     <w:p/>
     <w:p>
       <w:pPr>
-        <w:pStyle w:val="Titre1"/>
-      </w:pPr>
-      <w:bookmarkStart w:id="4" w:name="_Toc119418699"/>
+        <w:pStyle w:val="Heading1"/>
+      </w:pPr>
+      <w:bookmarkStart w:id="4" w:name="_Toc119418700"/>
       <w:r>
-        <w:t>Ce que vous avez aimé et moins aimé dans le projet</w:t>
+        <w:t>Problèmes et Difficultés rencontrées</w:t>
       </w:r>
       <w:bookmarkEnd w:id="4"/>
     </w:p>
     <w:p/>
     <w:p>
       <w:pPr>
-        <w:pStyle w:val="Titre1"/>
-      </w:pPr>
-      <w:bookmarkStart w:id="5" w:name="_Toc119418700"/>
+        <w:pStyle w:val="Heading1"/>
+      </w:pPr>
+      <w:bookmarkStart w:id="5" w:name="_Toc119418701"/>
       <w:r>
-        <w:t>Problèmes et Difficultés rencontrées</w:t>
+        <w:t>Conclusion</w:t>
       </w:r>
       <w:bookmarkEnd w:id="5"/>
     </w:p>
     <w:p/>
     <w:p>
       <w:pPr>
-        <w:pStyle w:val="Titre1"/>
-      </w:pPr>
-      <w:bookmarkStart w:id="6" w:name="_Toc119418701"/>
-      <w:r>
-        <w:t>Conclusion</w:t>
-      </w:r>
-      <w:bookmarkEnd w:id="6"/>
-    </w:p>
-    <w:p/>
-    <w:p>
-      <w:pPr>
-        <w:pStyle w:val="Titre1"/>
-      </w:pPr>
-      <w:bookmarkStart w:id="7" w:name="_Toc119418702"/>
+        <w:pStyle w:val="Heading1"/>
+      </w:pPr>
+      <w:bookmarkStart w:id="6" w:name="_Toc119418702"/>
       <w:r>
         <w:t>Références</w:t>
       </w:r>
-      <w:bookmarkEnd w:id="7"/>
+      <w:bookmarkEnd w:id="6"/>
     </w:p>
     <w:p/>
     <w:sectPr>
@@ -1039,7 +1048,7 @@
 </file>
 
 <file path=word/endnotes.xml><?xml version="1.0" encoding="utf-8"?>
-<w:endnotes xmlns:wpc="http://schemas.microsoft.com/office/word/2010/wordprocessingCanvas" xmlns:cx="http://schemas.microsoft.com/office/drawing/2014/chartex" xmlns:cx1="http://schemas.microsoft.com/office/drawing/2015/9/8/chartex" xmlns:cx2="http://schemas.microsoft.com/office/drawing/2015/10/21/chartex" xmlns:cx3="http://schemas.microsoft.com/office/drawing/2016/5/9/chartex" xmlns:cx4="http://schemas.microsoft.com/office/drawing/2016/5/10/chartex" xmlns:cx5="http://schemas.microsoft.com/office/drawing/2016/5/11/chartex" xmlns:cx6="http://schemas.microsoft.com/office/drawing/2016/5/12/chartex" xmlns:cx7="http://schemas.microsoft.com/office/drawing/2016/5/13/chartex" xmlns:cx8="http://schemas.microsoft.com/office/drawing/2016/5/14/chartex" xmlns:mc="http://schemas.openxmlformats.org/markup-compatibility/2006" xmlns:aink="http://schemas.microsoft.com/office/drawing/2016/ink" xmlns:am3d="http://schemas.microsoft.com/office/drawing/2017/model3d" xmlns:o="urn:schemas-microsoft-com:office:office" xmlns:r="http://schemas.openxmlformats.org/officeDocument/2006/relationships" xmlns:m="http://schemas.openxmlformats.org/officeDocument/2006/math" xmlns:v="urn:schemas-microsoft-com:vml" xmlns:wp14="http://schemas.microsoft.com/office/word/2010/wordprocessingDrawing" xmlns:wp="http://schemas.openxmlformats.org/drawingml/2006/wordprocessingDrawing" xmlns:w10="urn:schemas-microsoft-com:office:word" xmlns:w="http://schemas.openxmlformats.org/wordprocessingml/2006/main" xmlns:w14="http://schemas.microsoft.com/office/word/2010/wordml" xmlns:w15="http://schemas.microsoft.com/office/word/2012/wordml" xmlns:w16cid="http://schemas.microsoft.com/office/word/2016/wordml/cid" xmlns:w16se="http://schemas.microsoft.com/office/word/2015/wordml/symex" xmlns:wpg="http://schemas.microsoft.com/office/word/2010/wordprocessingGroup" xmlns:wpi="http://schemas.microsoft.com/office/word/2010/wordprocessingInk" xmlns:wne="http://schemas.microsoft.com/office/word/2006/wordml" xmlns:wps="http://schemas.microsoft.com/office/word/2010/wordprocessingShape" mc:Ignorable="w14 w15 w16se w16cid wp14">
+<w:endnotes xmlns:wpc="http://schemas.microsoft.com/office/word/2010/wordprocessingCanvas" xmlns:cx="http://schemas.microsoft.com/office/drawing/2014/chartex" xmlns:cx1="http://schemas.microsoft.com/office/drawing/2015/9/8/chartex" xmlns:cx2="http://schemas.microsoft.com/office/drawing/2015/10/21/chartex" xmlns:cx3="http://schemas.microsoft.com/office/drawing/2016/5/9/chartex" xmlns:cx4="http://schemas.microsoft.com/office/drawing/2016/5/10/chartex" xmlns:cx5="http://schemas.microsoft.com/office/drawing/2016/5/11/chartex" xmlns:cx6="http://schemas.microsoft.com/office/drawing/2016/5/12/chartex" xmlns:cx7="http://schemas.microsoft.com/office/drawing/2016/5/13/chartex" xmlns:cx8="http://schemas.microsoft.com/office/drawing/2016/5/14/chartex" xmlns:mc="http://schemas.openxmlformats.org/markup-compatibility/2006" xmlns:aink="http://schemas.microsoft.com/office/drawing/2016/ink" xmlns:am3d="http://schemas.microsoft.com/office/drawing/2017/model3d" xmlns:o="urn:schemas-microsoft-com:office:office" xmlns:oel="http://schemas.microsoft.com/office/2019/extlst" xmlns:r="http://schemas.openxmlformats.org/officeDocument/2006/relationships" xmlns:m="http://schemas.openxmlformats.org/officeDocument/2006/math" xmlns:v="urn:schemas-microsoft-com:vml" xmlns:wp14="http://schemas.microsoft.com/office/word/2010/wordprocessingDrawing" xmlns:wp="http://schemas.openxmlformats.org/drawingml/2006/wordprocessingDrawing" xmlns:w10="urn:schemas-microsoft-com:office:word" xmlns:w="http://schemas.openxmlformats.org/wordprocessingml/2006/main" xmlns:w14="http://schemas.microsoft.com/office/word/2010/wordml" xmlns:w15="http://schemas.microsoft.com/office/word/2012/wordml" xmlns:w16cex="http://schemas.microsoft.com/office/word/2018/wordml/cex" xmlns:w16cid="http://schemas.microsoft.com/office/word/2016/wordml/cid" xmlns:w16="http://schemas.microsoft.com/office/word/2018/wordml" xmlns:w16sdtdh="http://schemas.microsoft.com/office/word/2020/wordml/sdtdatahash" xmlns:w16se="http://schemas.microsoft.com/office/word/2015/wordml/symex" xmlns:wpg="http://schemas.microsoft.com/office/word/2010/wordprocessingGroup" xmlns:wpi="http://schemas.microsoft.com/office/word/2010/wordprocessingInk" xmlns:wne="http://schemas.microsoft.com/office/word/2006/wordml" xmlns:wps="http://schemas.microsoft.com/office/word/2010/wordprocessingShape" mc:Ignorable="w14 w15 w16se w16cid w16 w16cex w16sdtdh wp14">
   <w:endnote w:type="separator" w:id="-1">
     <w:p>
       <w:pPr>
@@ -1064,17 +1073,17 @@
 </file>
 
 <file path=word/footer1.xml><?xml version="1.0" encoding="utf-8"?>
-<w:ftr xmlns:wpc="http://schemas.microsoft.com/office/word/2010/wordprocessingCanvas" xmlns:cx="http://schemas.microsoft.com/office/drawing/2014/chartex" xmlns:cx1="http://schemas.microsoft.com/office/drawing/2015/9/8/chartex" xmlns:cx2="http://schemas.microsoft.com/office/drawing/2015/10/21/chartex" xmlns:cx3="http://schemas.microsoft.com/office/drawing/2016/5/9/chartex" xmlns:cx4="http://schemas.microsoft.com/office/drawing/2016/5/10/chartex" xmlns:cx5="http://schemas.microsoft.com/office/drawing/2016/5/11/chartex" xmlns:cx6="http://schemas.microsoft.com/office/drawing/2016/5/12/chartex" xmlns:cx7="http://schemas.microsoft.com/office/drawing/2016/5/13/chartex" xmlns:cx8="http://schemas.microsoft.com/office/drawing/2016/5/14/chartex" xmlns:mc="http://schemas.openxmlformats.org/markup-compatibility/2006" xmlns:aink="http://schemas.microsoft.com/office/drawing/2016/ink" xmlns:am3d="http://schemas.microsoft.com/office/drawing/2017/model3d" xmlns:o="urn:schemas-microsoft-com:office:office" xmlns:r="http://schemas.openxmlformats.org/officeDocument/2006/relationships" xmlns:m="http://schemas.openxmlformats.org/officeDocument/2006/math" xmlns:v="urn:schemas-microsoft-com:vml" xmlns:wp14="http://schemas.microsoft.com/office/word/2010/wordprocessingDrawing" xmlns:wp="http://schemas.openxmlformats.org/drawingml/2006/wordprocessingDrawing" xmlns:w10="urn:schemas-microsoft-com:office:word" xmlns:w="http://schemas.openxmlformats.org/wordprocessingml/2006/main" xmlns:w14="http://schemas.microsoft.com/office/word/2010/wordml" xmlns:w15="http://schemas.microsoft.com/office/word/2012/wordml" xmlns:w16cid="http://schemas.microsoft.com/office/word/2016/wordml/cid" xmlns:w16se="http://schemas.microsoft.com/office/word/2015/wordml/symex" xmlns:wpg="http://schemas.microsoft.com/office/word/2010/wordprocessingGroup" xmlns:wpi="http://schemas.microsoft.com/office/word/2010/wordprocessingInk" xmlns:wne="http://schemas.microsoft.com/office/word/2006/wordml" xmlns:wps="http://schemas.microsoft.com/office/word/2010/wordprocessingShape" mc:Ignorable="w14 w15 w16se w16cid wp14">
+<w:ftr xmlns:wpc="http://schemas.microsoft.com/office/word/2010/wordprocessingCanvas" xmlns:cx="http://schemas.microsoft.com/office/drawing/2014/chartex" xmlns:cx1="http://schemas.microsoft.com/office/drawing/2015/9/8/chartex" xmlns:cx2="http://schemas.microsoft.com/office/drawing/2015/10/21/chartex" xmlns:cx3="http://schemas.microsoft.com/office/drawing/2016/5/9/chartex" xmlns:cx4="http://schemas.microsoft.com/office/drawing/2016/5/10/chartex" xmlns:cx5="http://schemas.microsoft.com/office/drawing/2016/5/11/chartex" xmlns:cx6="http://schemas.microsoft.com/office/drawing/2016/5/12/chartex" xmlns:cx7="http://schemas.microsoft.com/office/drawing/2016/5/13/chartex" xmlns:cx8="http://schemas.microsoft.com/office/drawing/2016/5/14/chartex" xmlns:mc="http://schemas.openxmlformats.org/markup-compatibility/2006" xmlns:aink="http://schemas.microsoft.com/office/drawing/2016/ink" xmlns:am3d="http://schemas.microsoft.com/office/drawing/2017/model3d" xmlns:o="urn:schemas-microsoft-com:office:office" xmlns:oel="http://schemas.microsoft.com/office/2019/extlst" xmlns:r="http://schemas.openxmlformats.org/officeDocument/2006/relationships" xmlns:m="http://schemas.openxmlformats.org/officeDocument/2006/math" xmlns:v="urn:schemas-microsoft-com:vml" xmlns:wp14="http://schemas.microsoft.com/office/word/2010/wordprocessingDrawing" xmlns:wp="http://schemas.openxmlformats.org/drawingml/2006/wordprocessingDrawing" xmlns:w10="urn:schemas-microsoft-com:office:word" xmlns:w="http://schemas.openxmlformats.org/wordprocessingml/2006/main" xmlns:w14="http://schemas.microsoft.com/office/word/2010/wordml" xmlns:w15="http://schemas.microsoft.com/office/word/2012/wordml" xmlns:w16cex="http://schemas.microsoft.com/office/word/2018/wordml/cex" xmlns:w16cid="http://schemas.microsoft.com/office/word/2016/wordml/cid" xmlns:w16="http://schemas.microsoft.com/office/word/2018/wordml" xmlns:w16sdtdh="http://schemas.microsoft.com/office/word/2020/wordml/sdtdatahash" xmlns:w16se="http://schemas.microsoft.com/office/word/2015/wordml/symex" xmlns:wpg="http://schemas.microsoft.com/office/word/2010/wordprocessingGroup" xmlns:wpi="http://schemas.microsoft.com/office/word/2010/wordprocessingInk" xmlns:wne="http://schemas.microsoft.com/office/word/2006/wordml" xmlns:wps="http://schemas.microsoft.com/office/word/2010/wordprocessingShape" mc:Ignorable="w14 w15 w16se w16cid w16 w16cex w16sdtdh wp14">
   <w:p>
     <w:pPr>
-      <w:pStyle w:val="Pieddepage"/>
+      <w:pStyle w:val="Footer"/>
     </w:pPr>
   </w:p>
 </w:ftr>
 </file>
 
 <file path=word/footer2.xml><?xml version="1.0" encoding="utf-8"?>
-<w:ftr xmlns:wpc="http://schemas.microsoft.com/office/word/2010/wordprocessingCanvas" xmlns:cx="http://schemas.microsoft.com/office/drawing/2014/chartex" xmlns:cx1="http://schemas.microsoft.com/office/drawing/2015/9/8/chartex" xmlns:cx2="http://schemas.microsoft.com/office/drawing/2015/10/21/chartex" xmlns:cx3="http://schemas.microsoft.com/office/drawing/2016/5/9/chartex" xmlns:cx4="http://schemas.microsoft.com/office/drawing/2016/5/10/chartex" xmlns:cx5="http://schemas.microsoft.com/office/drawing/2016/5/11/chartex" xmlns:cx6="http://schemas.microsoft.com/office/drawing/2016/5/12/chartex" xmlns:cx7="http://schemas.microsoft.com/office/drawing/2016/5/13/chartex" xmlns:cx8="http://schemas.microsoft.com/office/drawing/2016/5/14/chartex" xmlns:mc="http://schemas.openxmlformats.org/markup-compatibility/2006" xmlns:aink="http://schemas.microsoft.com/office/drawing/2016/ink" xmlns:am3d="http://schemas.microsoft.com/office/drawing/2017/model3d" xmlns:o="urn:schemas-microsoft-com:office:office" xmlns:r="http://schemas.openxmlformats.org/officeDocument/2006/relationships" xmlns:m="http://schemas.openxmlformats.org/officeDocument/2006/math" xmlns:v="urn:schemas-microsoft-com:vml" xmlns:wp14="http://schemas.microsoft.com/office/word/2010/wordprocessingDrawing" xmlns:wp="http://schemas.openxmlformats.org/drawingml/2006/wordprocessingDrawing" xmlns:w10="urn:schemas-microsoft-com:office:word" xmlns:w="http://schemas.openxmlformats.org/wordprocessingml/2006/main" xmlns:w14="http://schemas.microsoft.com/office/word/2010/wordml" xmlns:w15="http://schemas.microsoft.com/office/word/2012/wordml" xmlns:w16cid="http://schemas.microsoft.com/office/word/2016/wordml/cid" xmlns:w16se="http://schemas.microsoft.com/office/word/2015/wordml/symex" xmlns:wpg="http://schemas.microsoft.com/office/word/2010/wordprocessingGroup" xmlns:wpi="http://schemas.microsoft.com/office/word/2010/wordprocessingInk" xmlns:wne="http://schemas.microsoft.com/office/word/2006/wordml" xmlns:wps="http://schemas.microsoft.com/office/word/2010/wordprocessingShape" mc:Ignorable="w14 w15 w16se w16cid wp14">
+<w:ftr xmlns:wpc="http://schemas.microsoft.com/office/word/2010/wordprocessingCanvas" xmlns:cx="http://schemas.microsoft.com/office/drawing/2014/chartex" xmlns:cx1="http://schemas.microsoft.com/office/drawing/2015/9/8/chartex" xmlns:cx2="http://schemas.microsoft.com/office/drawing/2015/10/21/chartex" xmlns:cx3="http://schemas.microsoft.com/office/drawing/2016/5/9/chartex" xmlns:cx4="http://schemas.microsoft.com/office/drawing/2016/5/10/chartex" xmlns:cx5="http://schemas.microsoft.com/office/drawing/2016/5/11/chartex" xmlns:cx6="http://schemas.microsoft.com/office/drawing/2016/5/12/chartex" xmlns:cx7="http://schemas.microsoft.com/office/drawing/2016/5/13/chartex" xmlns:cx8="http://schemas.microsoft.com/office/drawing/2016/5/14/chartex" xmlns:mc="http://schemas.openxmlformats.org/markup-compatibility/2006" xmlns:aink="http://schemas.microsoft.com/office/drawing/2016/ink" xmlns:am3d="http://schemas.microsoft.com/office/drawing/2017/model3d" xmlns:o="urn:schemas-microsoft-com:office:office" xmlns:oel="http://schemas.microsoft.com/office/2019/extlst" xmlns:r="http://schemas.openxmlformats.org/officeDocument/2006/relationships" xmlns:m="http://schemas.openxmlformats.org/officeDocument/2006/math" xmlns:v="urn:schemas-microsoft-com:vml" xmlns:wp14="http://schemas.microsoft.com/office/word/2010/wordprocessingDrawing" xmlns:wp="http://schemas.openxmlformats.org/drawingml/2006/wordprocessingDrawing" xmlns:w10="urn:schemas-microsoft-com:office:word" xmlns:w="http://schemas.openxmlformats.org/wordprocessingml/2006/main" xmlns:w14="http://schemas.microsoft.com/office/word/2010/wordml" xmlns:w15="http://schemas.microsoft.com/office/word/2012/wordml" xmlns:w16cex="http://schemas.microsoft.com/office/word/2018/wordml/cex" xmlns:w16cid="http://schemas.microsoft.com/office/word/2016/wordml/cid" xmlns:w16="http://schemas.microsoft.com/office/word/2018/wordml" xmlns:w16sdtdh="http://schemas.microsoft.com/office/word/2020/wordml/sdtdatahash" xmlns:w16se="http://schemas.microsoft.com/office/word/2015/wordml/symex" xmlns:wpg="http://schemas.microsoft.com/office/word/2010/wordprocessingGroup" xmlns:wpi="http://schemas.microsoft.com/office/word/2010/wordprocessingInk" xmlns:wne="http://schemas.microsoft.com/office/word/2006/wordml" xmlns:wps="http://schemas.microsoft.com/office/word/2010/wordprocessingShape" mc:Ignorable="w14 w15 w16se w16cid w16 w16cex w16sdtdh wp14">
   <w:sdt>
     <w:sdtPr>
       <w:id w:val="-768848692"/>
@@ -1083,11 +1092,10 @@
         <w:docPartUnique/>
       </w:docPartObj>
     </w:sdtPr>
-    <w:sdtEndPr/>
     <w:sdtContent>
       <w:p>
         <w:pPr>
-          <w:pStyle w:val="Pieddepage"/>
+          <w:pStyle w:val="Footer"/>
           <w:jc w:val="right"/>
         </w:pPr>
         <w:r>
@@ -1110,24 +1118,24 @@
   </w:sdt>
   <w:p>
     <w:pPr>
-      <w:pStyle w:val="Pieddepage"/>
+      <w:pStyle w:val="Footer"/>
     </w:pPr>
   </w:p>
 </w:ftr>
 </file>
 
 <file path=word/footer3.xml><?xml version="1.0" encoding="utf-8"?>
-<w:ftr xmlns:wpc="http://schemas.microsoft.com/office/word/2010/wordprocessingCanvas" xmlns:cx="http://schemas.microsoft.com/office/drawing/2014/chartex" xmlns:cx1="http://schemas.microsoft.com/office/drawing/2015/9/8/chartex" xmlns:cx2="http://schemas.microsoft.com/office/drawing/2015/10/21/chartex" xmlns:cx3="http://schemas.microsoft.com/office/drawing/2016/5/9/chartex" xmlns:cx4="http://schemas.microsoft.com/office/drawing/2016/5/10/chartex" xmlns:cx5="http://schemas.microsoft.com/office/drawing/2016/5/11/chartex" xmlns:cx6="http://schemas.microsoft.com/office/drawing/2016/5/12/chartex" xmlns:cx7="http://schemas.microsoft.com/office/drawing/2016/5/13/chartex" xmlns:cx8="http://schemas.microsoft.com/office/drawing/2016/5/14/chartex" xmlns:mc="http://schemas.openxmlformats.org/markup-compatibility/2006" xmlns:aink="http://schemas.microsoft.com/office/drawing/2016/ink" xmlns:am3d="http://schemas.microsoft.com/office/drawing/2017/model3d" xmlns:o="urn:schemas-microsoft-com:office:office" xmlns:r="http://schemas.openxmlformats.org/officeDocument/2006/relationships" xmlns:m="http://schemas.openxmlformats.org/officeDocument/2006/math" xmlns:v="urn:schemas-microsoft-com:vml" xmlns:wp14="http://schemas.microsoft.com/office/word/2010/wordprocessingDrawing" xmlns:wp="http://schemas.openxmlformats.org/drawingml/2006/wordprocessingDrawing" xmlns:w10="urn:schemas-microsoft-com:office:word" xmlns:w="http://schemas.openxmlformats.org/wordprocessingml/2006/main" xmlns:w14="http://schemas.microsoft.com/office/word/2010/wordml" xmlns:w15="http://schemas.microsoft.com/office/word/2012/wordml" xmlns:w16cid="http://schemas.microsoft.com/office/word/2016/wordml/cid" xmlns:w16se="http://schemas.microsoft.com/office/word/2015/wordml/symex" xmlns:wpg="http://schemas.microsoft.com/office/word/2010/wordprocessingGroup" xmlns:wpi="http://schemas.microsoft.com/office/word/2010/wordprocessingInk" xmlns:wne="http://schemas.microsoft.com/office/word/2006/wordml" xmlns:wps="http://schemas.microsoft.com/office/word/2010/wordprocessingShape" mc:Ignorable="w14 w15 w16se w16cid wp14">
+<w:ftr xmlns:wpc="http://schemas.microsoft.com/office/word/2010/wordprocessingCanvas" xmlns:cx="http://schemas.microsoft.com/office/drawing/2014/chartex" xmlns:cx1="http://schemas.microsoft.com/office/drawing/2015/9/8/chartex" xmlns:cx2="http://schemas.microsoft.com/office/drawing/2015/10/21/chartex" xmlns:cx3="http://schemas.microsoft.com/office/drawing/2016/5/9/chartex" xmlns:cx4="http://schemas.microsoft.com/office/drawing/2016/5/10/chartex" xmlns:cx5="http://schemas.microsoft.com/office/drawing/2016/5/11/chartex" xmlns:cx6="http://schemas.microsoft.com/office/drawing/2016/5/12/chartex" xmlns:cx7="http://schemas.microsoft.com/office/drawing/2016/5/13/chartex" xmlns:cx8="http://schemas.microsoft.com/office/drawing/2016/5/14/chartex" xmlns:mc="http://schemas.openxmlformats.org/markup-compatibility/2006" xmlns:aink="http://schemas.microsoft.com/office/drawing/2016/ink" xmlns:am3d="http://schemas.microsoft.com/office/drawing/2017/model3d" xmlns:o="urn:schemas-microsoft-com:office:office" xmlns:oel="http://schemas.microsoft.com/office/2019/extlst" xmlns:r="http://schemas.openxmlformats.org/officeDocument/2006/relationships" xmlns:m="http://schemas.openxmlformats.org/officeDocument/2006/math" xmlns:v="urn:schemas-microsoft-com:vml" xmlns:wp14="http://schemas.microsoft.com/office/word/2010/wordprocessingDrawing" xmlns:wp="http://schemas.openxmlformats.org/drawingml/2006/wordprocessingDrawing" xmlns:w10="urn:schemas-microsoft-com:office:word" xmlns:w="http://schemas.openxmlformats.org/wordprocessingml/2006/main" xmlns:w14="http://schemas.microsoft.com/office/word/2010/wordml" xmlns:w15="http://schemas.microsoft.com/office/word/2012/wordml" xmlns:w16cex="http://schemas.microsoft.com/office/word/2018/wordml/cex" xmlns:w16cid="http://schemas.microsoft.com/office/word/2016/wordml/cid" xmlns:w16="http://schemas.microsoft.com/office/word/2018/wordml" xmlns:w16sdtdh="http://schemas.microsoft.com/office/word/2020/wordml/sdtdatahash" xmlns:w16se="http://schemas.microsoft.com/office/word/2015/wordml/symex" xmlns:wpg="http://schemas.microsoft.com/office/word/2010/wordprocessingGroup" xmlns:wpi="http://schemas.microsoft.com/office/word/2010/wordprocessingInk" xmlns:wne="http://schemas.microsoft.com/office/word/2006/wordml" xmlns:wps="http://schemas.microsoft.com/office/word/2010/wordprocessingShape" mc:Ignorable="w14 w15 w16se w16cid w16 w16cex w16sdtdh wp14">
   <w:p>
     <w:pPr>
-      <w:pStyle w:val="Pieddepage"/>
+      <w:pStyle w:val="Footer"/>
     </w:pPr>
   </w:p>
 </w:ftr>
 </file>
 
 <file path=word/footnotes.xml><?xml version="1.0" encoding="utf-8"?>
-<w:footnotes xmlns:wpc="http://schemas.microsoft.com/office/word/2010/wordprocessingCanvas" xmlns:cx="http://schemas.microsoft.com/office/drawing/2014/chartex" xmlns:cx1="http://schemas.microsoft.com/office/drawing/2015/9/8/chartex" xmlns:cx2="http://schemas.microsoft.com/office/drawing/2015/10/21/chartex" xmlns:cx3="http://schemas.microsoft.com/office/drawing/2016/5/9/chartex" xmlns:cx4="http://schemas.microsoft.com/office/drawing/2016/5/10/chartex" xmlns:cx5="http://schemas.microsoft.com/office/drawing/2016/5/11/chartex" xmlns:cx6="http://schemas.microsoft.com/office/drawing/2016/5/12/chartex" xmlns:cx7="http://schemas.microsoft.com/office/drawing/2016/5/13/chartex" xmlns:cx8="http://schemas.microsoft.com/office/drawing/2016/5/14/chartex" xmlns:mc="http://schemas.openxmlformats.org/markup-compatibility/2006" xmlns:aink="http://schemas.microsoft.com/office/drawing/2016/ink" xmlns:am3d="http://schemas.microsoft.com/office/drawing/2017/model3d" xmlns:o="urn:schemas-microsoft-com:office:office" xmlns:r="http://schemas.openxmlformats.org/officeDocument/2006/relationships" xmlns:m="http://schemas.openxmlformats.org/officeDocument/2006/math" xmlns:v="urn:schemas-microsoft-com:vml" xmlns:wp14="http://schemas.microsoft.com/office/word/2010/wordprocessingDrawing" xmlns:wp="http://schemas.openxmlformats.org/drawingml/2006/wordprocessingDrawing" xmlns:w10="urn:schemas-microsoft-com:office:word" xmlns:w="http://schemas.openxmlformats.org/wordprocessingml/2006/main" xmlns:w14="http://schemas.microsoft.com/office/word/2010/wordml" xmlns:w15="http://schemas.microsoft.com/office/word/2012/wordml" xmlns:w16cid="http://schemas.microsoft.com/office/word/2016/wordml/cid" xmlns:w16se="http://schemas.microsoft.com/office/word/2015/wordml/symex" xmlns:wpg="http://schemas.microsoft.com/office/word/2010/wordprocessingGroup" xmlns:wpi="http://schemas.microsoft.com/office/word/2010/wordprocessingInk" xmlns:wne="http://schemas.microsoft.com/office/word/2006/wordml" xmlns:wps="http://schemas.microsoft.com/office/word/2010/wordprocessingShape" mc:Ignorable="w14 w15 w16se w16cid wp14">
+<w:footnotes xmlns:wpc="http://schemas.microsoft.com/office/word/2010/wordprocessingCanvas" xmlns:cx="http://schemas.microsoft.com/office/drawing/2014/chartex" xmlns:cx1="http://schemas.microsoft.com/office/drawing/2015/9/8/chartex" xmlns:cx2="http://schemas.microsoft.com/office/drawing/2015/10/21/chartex" xmlns:cx3="http://schemas.microsoft.com/office/drawing/2016/5/9/chartex" xmlns:cx4="http://schemas.microsoft.com/office/drawing/2016/5/10/chartex" xmlns:cx5="http://schemas.microsoft.com/office/drawing/2016/5/11/chartex" xmlns:cx6="http://schemas.microsoft.com/office/drawing/2016/5/12/chartex" xmlns:cx7="http://schemas.microsoft.com/office/drawing/2016/5/13/chartex" xmlns:cx8="http://schemas.microsoft.com/office/drawing/2016/5/14/chartex" xmlns:mc="http://schemas.openxmlformats.org/markup-compatibility/2006" xmlns:aink="http://schemas.microsoft.com/office/drawing/2016/ink" xmlns:am3d="http://schemas.microsoft.com/office/drawing/2017/model3d" xmlns:o="urn:schemas-microsoft-com:office:office" xmlns:oel="http://schemas.microsoft.com/office/2019/extlst" xmlns:r="http://schemas.openxmlformats.org/officeDocument/2006/relationships" xmlns:m="http://schemas.openxmlformats.org/officeDocument/2006/math" xmlns:v="urn:schemas-microsoft-com:vml" xmlns:wp14="http://schemas.microsoft.com/office/word/2010/wordprocessingDrawing" xmlns:wp="http://schemas.openxmlformats.org/drawingml/2006/wordprocessingDrawing" xmlns:w10="urn:schemas-microsoft-com:office:word" xmlns:w="http://schemas.openxmlformats.org/wordprocessingml/2006/main" xmlns:w14="http://schemas.microsoft.com/office/word/2010/wordml" xmlns:w15="http://schemas.microsoft.com/office/word/2012/wordml" xmlns:w16cex="http://schemas.microsoft.com/office/word/2018/wordml/cex" xmlns:w16cid="http://schemas.microsoft.com/office/word/2016/wordml/cid" xmlns:w16="http://schemas.microsoft.com/office/word/2018/wordml" xmlns:w16sdtdh="http://schemas.microsoft.com/office/word/2020/wordml/sdtdatahash" xmlns:w16se="http://schemas.microsoft.com/office/word/2015/wordml/symex" xmlns:wpg="http://schemas.microsoft.com/office/word/2010/wordprocessingGroup" xmlns:wpi="http://schemas.microsoft.com/office/word/2010/wordprocessingInk" xmlns:wne="http://schemas.microsoft.com/office/word/2006/wordml" xmlns:wps="http://schemas.microsoft.com/office/word/2010/wordprocessingShape" mc:Ignorable="w14 w15 w16se w16cid w16 w16cex w16sdtdh wp14">
   <w:footnote w:type="separator" w:id="-1">
     <w:p>
       <w:pPr>
@@ -1152,37 +1160,37 @@
 </file>
 
 <file path=word/header1.xml><?xml version="1.0" encoding="utf-8"?>
-<w:hdr xmlns:wpc="http://schemas.microsoft.com/office/word/2010/wordprocessingCanvas" xmlns:cx="http://schemas.microsoft.com/office/drawing/2014/chartex" xmlns:cx1="http://schemas.microsoft.com/office/drawing/2015/9/8/chartex" xmlns:cx2="http://schemas.microsoft.com/office/drawing/2015/10/21/chartex" xmlns:cx3="http://schemas.microsoft.com/office/drawing/2016/5/9/chartex" xmlns:cx4="http://schemas.microsoft.com/office/drawing/2016/5/10/chartex" xmlns:cx5="http://schemas.microsoft.com/office/drawing/2016/5/11/chartex" xmlns:cx6="http://schemas.microsoft.com/office/drawing/2016/5/12/chartex" xmlns:cx7="http://schemas.microsoft.com/office/drawing/2016/5/13/chartex" xmlns:cx8="http://schemas.microsoft.com/office/drawing/2016/5/14/chartex" xmlns:mc="http://schemas.openxmlformats.org/markup-compatibility/2006" xmlns:aink="http://schemas.microsoft.com/office/drawing/2016/ink" xmlns:am3d="http://schemas.microsoft.com/office/drawing/2017/model3d" xmlns:o="urn:schemas-microsoft-com:office:office" xmlns:r="http://schemas.openxmlformats.org/officeDocument/2006/relationships" xmlns:m="http://schemas.openxmlformats.org/officeDocument/2006/math" xmlns:v="urn:schemas-microsoft-com:vml" xmlns:wp14="http://schemas.microsoft.com/office/word/2010/wordprocessingDrawing" xmlns:wp="http://schemas.openxmlformats.org/drawingml/2006/wordprocessingDrawing" xmlns:w10="urn:schemas-microsoft-com:office:word" xmlns:w="http://schemas.openxmlformats.org/wordprocessingml/2006/main" xmlns:w14="http://schemas.microsoft.com/office/word/2010/wordml" xmlns:w15="http://schemas.microsoft.com/office/word/2012/wordml" xmlns:w16cid="http://schemas.microsoft.com/office/word/2016/wordml/cid" xmlns:w16se="http://schemas.microsoft.com/office/word/2015/wordml/symex" xmlns:wpg="http://schemas.microsoft.com/office/word/2010/wordprocessingGroup" xmlns:wpi="http://schemas.microsoft.com/office/word/2010/wordprocessingInk" xmlns:wne="http://schemas.microsoft.com/office/word/2006/wordml" xmlns:wps="http://schemas.microsoft.com/office/word/2010/wordprocessingShape" mc:Ignorable="w14 w15 w16se w16cid wp14">
+<w:hdr xmlns:wpc="http://schemas.microsoft.com/office/word/2010/wordprocessingCanvas" xmlns:cx="http://schemas.microsoft.com/office/drawing/2014/chartex" xmlns:cx1="http://schemas.microsoft.com/office/drawing/2015/9/8/chartex" xmlns:cx2="http://schemas.microsoft.com/office/drawing/2015/10/21/chartex" xmlns:cx3="http://schemas.microsoft.com/office/drawing/2016/5/9/chartex" xmlns:cx4="http://schemas.microsoft.com/office/drawing/2016/5/10/chartex" xmlns:cx5="http://schemas.microsoft.com/office/drawing/2016/5/11/chartex" xmlns:cx6="http://schemas.microsoft.com/office/drawing/2016/5/12/chartex" xmlns:cx7="http://schemas.microsoft.com/office/drawing/2016/5/13/chartex" xmlns:cx8="http://schemas.microsoft.com/office/drawing/2016/5/14/chartex" xmlns:mc="http://schemas.openxmlformats.org/markup-compatibility/2006" xmlns:aink="http://schemas.microsoft.com/office/drawing/2016/ink" xmlns:am3d="http://schemas.microsoft.com/office/drawing/2017/model3d" xmlns:o="urn:schemas-microsoft-com:office:office" xmlns:oel="http://schemas.microsoft.com/office/2019/extlst" xmlns:r="http://schemas.openxmlformats.org/officeDocument/2006/relationships" xmlns:m="http://schemas.openxmlformats.org/officeDocument/2006/math" xmlns:v="urn:schemas-microsoft-com:vml" xmlns:wp14="http://schemas.microsoft.com/office/word/2010/wordprocessingDrawing" xmlns:wp="http://schemas.openxmlformats.org/drawingml/2006/wordprocessingDrawing" xmlns:w10="urn:schemas-microsoft-com:office:word" xmlns:w="http://schemas.openxmlformats.org/wordprocessingml/2006/main" xmlns:w14="http://schemas.microsoft.com/office/word/2010/wordml" xmlns:w15="http://schemas.microsoft.com/office/word/2012/wordml" xmlns:w16cex="http://schemas.microsoft.com/office/word/2018/wordml/cex" xmlns:w16cid="http://schemas.microsoft.com/office/word/2016/wordml/cid" xmlns:w16="http://schemas.microsoft.com/office/word/2018/wordml" xmlns:w16sdtdh="http://schemas.microsoft.com/office/word/2020/wordml/sdtdatahash" xmlns:w16se="http://schemas.microsoft.com/office/word/2015/wordml/symex" xmlns:wpg="http://schemas.microsoft.com/office/word/2010/wordprocessingGroup" xmlns:wpi="http://schemas.microsoft.com/office/word/2010/wordprocessingInk" xmlns:wne="http://schemas.microsoft.com/office/word/2006/wordml" xmlns:wps="http://schemas.microsoft.com/office/word/2010/wordprocessingShape" mc:Ignorable="w14 w15 w16se w16cid w16 w16cex w16sdtdh wp14">
   <w:p>
     <w:pPr>
-      <w:pStyle w:val="En-tte"/>
+      <w:pStyle w:val="Header"/>
     </w:pPr>
   </w:p>
 </w:hdr>
 </file>
 
 <file path=word/header2.xml><?xml version="1.0" encoding="utf-8"?>
-<w:hdr xmlns:wpc="http://schemas.microsoft.com/office/word/2010/wordprocessingCanvas" xmlns:cx="http://schemas.microsoft.com/office/drawing/2014/chartex" xmlns:cx1="http://schemas.microsoft.com/office/drawing/2015/9/8/chartex" xmlns:cx2="http://schemas.microsoft.com/office/drawing/2015/10/21/chartex" xmlns:cx3="http://schemas.microsoft.com/office/drawing/2016/5/9/chartex" xmlns:cx4="http://schemas.microsoft.com/office/drawing/2016/5/10/chartex" xmlns:cx5="http://schemas.microsoft.com/office/drawing/2016/5/11/chartex" xmlns:cx6="http://schemas.microsoft.com/office/drawing/2016/5/12/chartex" xmlns:cx7="http://schemas.microsoft.com/office/drawing/2016/5/13/chartex" xmlns:cx8="http://schemas.microsoft.com/office/drawing/2016/5/14/chartex" xmlns:mc="http://schemas.openxmlformats.org/markup-compatibility/2006" xmlns:aink="http://schemas.microsoft.com/office/drawing/2016/ink" xmlns:am3d="http://schemas.microsoft.com/office/drawing/2017/model3d" xmlns:o="urn:schemas-microsoft-com:office:office" xmlns:r="http://schemas.openxmlformats.org/officeDocument/2006/relationships" xmlns:m="http://schemas.openxmlformats.org/officeDocument/2006/math" xmlns:v="urn:schemas-microsoft-com:vml" xmlns:wp14="http://schemas.microsoft.com/office/word/2010/wordprocessingDrawing" xmlns:wp="http://schemas.openxmlformats.org/drawingml/2006/wordprocessingDrawing" xmlns:w10="urn:schemas-microsoft-com:office:word" xmlns:w="http://schemas.openxmlformats.org/wordprocessingml/2006/main" xmlns:w14="http://schemas.microsoft.com/office/word/2010/wordml" xmlns:w15="http://schemas.microsoft.com/office/word/2012/wordml" xmlns:w16cid="http://schemas.microsoft.com/office/word/2016/wordml/cid" xmlns:w16se="http://schemas.microsoft.com/office/word/2015/wordml/symex" xmlns:wpg="http://schemas.microsoft.com/office/word/2010/wordprocessingGroup" xmlns:wpi="http://schemas.microsoft.com/office/word/2010/wordprocessingInk" xmlns:wne="http://schemas.microsoft.com/office/word/2006/wordml" xmlns:wps="http://schemas.microsoft.com/office/word/2010/wordprocessingShape" mc:Ignorable="w14 w15 w16se w16cid wp14">
+<w:hdr xmlns:wpc="http://schemas.microsoft.com/office/word/2010/wordprocessingCanvas" xmlns:cx="http://schemas.microsoft.com/office/drawing/2014/chartex" xmlns:cx1="http://schemas.microsoft.com/office/drawing/2015/9/8/chartex" xmlns:cx2="http://schemas.microsoft.com/office/drawing/2015/10/21/chartex" xmlns:cx3="http://schemas.microsoft.com/office/drawing/2016/5/9/chartex" xmlns:cx4="http://schemas.microsoft.com/office/drawing/2016/5/10/chartex" xmlns:cx5="http://schemas.microsoft.com/office/drawing/2016/5/11/chartex" xmlns:cx6="http://schemas.microsoft.com/office/drawing/2016/5/12/chartex" xmlns:cx7="http://schemas.microsoft.com/office/drawing/2016/5/13/chartex" xmlns:cx8="http://schemas.microsoft.com/office/drawing/2016/5/14/chartex" xmlns:mc="http://schemas.openxmlformats.org/markup-compatibility/2006" xmlns:aink="http://schemas.microsoft.com/office/drawing/2016/ink" xmlns:am3d="http://schemas.microsoft.com/office/drawing/2017/model3d" xmlns:o="urn:schemas-microsoft-com:office:office" xmlns:oel="http://schemas.microsoft.com/office/2019/extlst" xmlns:r="http://schemas.openxmlformats.org/officeDocument/2006/relationships" xmlns:m="http://schemas.openxmlformats.org/officeDocument/2006/math" xmlns:v="urn:schemas-microsoft-com:vml" xmlns:wp14="http://schemas.microsoft.com/office/word/2010/wordprocessingDrawing" xmlns:wp="http://schemas.openxmlformats.org/drawingml/2006/wordprocessingDrawing" xmlns:w10="urn:schemas-microsoft-com:office:word" xmlns:w="http://schemas.openxmlformats.org/wordprocessingml/2006/main" xmlns:w14="http://schemas.microsoft.com/office/word/2010/wordml" xmlns:w15="http://schemas.microsoft.com/office/word/2012/wordml" xmlns:w16cex="http://schemas.microsoft.com/office/word/2018/wordml/cex" xmlns:w16cid="http://schemas.microsoft.com/office/word/2016/wordml/cid" xmlns:w16="http://schemas.microsoft.com/office/word/2018/wordml" xmlns:w16sdtdh="http://schemas.microsoft.com/office/word/2020/wordml/sdtdatahash" xmlns:w16se="http://schemas.microsoft.com/office/word/2015/wordml/symex" xmlns:wpg="http://schemas.microsoft.com/office/word/2010/wordprocessingGroup" xmlns:wpi="http://schemas.microsoft.com/office/word/2010/wordprocessingInk" xmlns:wne="http://schemas.microsoft.com/office/word/2006/wordml" xmlns:wps="http://schemas.microsoft.com/office/word/2010/wordprocessingShape" mc:Ignorable="w14 w15 w16se w16cid w16 w16cex w16sdtdh wp14">
   <w:p>
     <w:pPr>
-      <w:pStyle w:val="En-tte"/>
+      <w:pStyle w:val="Header"/>
     </w:pPr>
   </w:p>
 </w:hdr>
 </file>
 
 <file path=word/header3.xml><?xml version="1.0" encoding="utf-8"?>
-<w:hdr xmlns:wpc="http://schemas.microsoft.com/office/word/2010/wordprocessingCanvas" xmlns:cx="http://schemas.microsoft.com/office/drawing/2014/chartex" xmlns:cx1="http://schemas.microsoft.com/office/drawing/2015/9/8/chartex" xmlns:cx2="http://schemas.microsoft.com/office/drawing/2015/10/21/chartex" xmlns:cx3="http://schemas.microsoft.com/office/drawing/2016/5/9/chartex" xmlns:cx4="http://schemas.microsoft.com/office/drawing/2016/5/10/chartex" xmlns:cx5="http://schemas.microsoft.com/office/drawing/2016/5/11/chartex" xmlns:cx6="http://schemas.microsoft.com/office/drawing/2016/5/12/chartex" xmlns:cx7="http://schemas.microsoft.com/office/drawing/2016/5/13/chartex" xmlns:cx8="http://schemas.microsoft.com/office/drawing/2016/5/14/chartex" xmlns:mc="http://schemas.openxmlformats.org/markup-compatibility/2006" xmlns:aink="http://schemas.microsoft.com/office/drawing/2016/ink" xmlns:am3d="http://schemas.microsoft.com/office/drawing/2017/model3d" xmlns:o="urn:schemas-microsoft-com:office:office" xmlns:r="http://schemas.openxmlformats.org/officeDocument/2006/relationships" xmlns:m="http://schemas.openxmlformats.org/officeDocument/2006/math" xmlns:v="urn:schemas-microsoft-com:vml" xmlns:wp14="http://schemas.microsoft.com/office/word/2010/wordprocessingDrawing" xmlns:wp="http://schemas.openxmlformats.org/drawingml/2006/wordprocessingDrawing" xmlns:w10="urn:schemas-microsoft-com:office:word" xmlns:w="http://schemas.openxmlformats.org/wordprocessingml/2006/main" xmlns:w14="http://schemas.microsoft.com/office/word/2010/wordml" xmlns:w15="http://schemas.microsoft.com/office/word/2012/wordml" xmlns:w16cid="http://schemas.microsoft.com/office/word/2016/wordml/cid" xmlns:w16se="http://schemas.microsoft.com/office/word/2015/wordml/symex" xmlns:wpg="http://schemas.microsoft.com/office/word/2010/wordprocessingGroup" xmlns:wpi="http://schemas.microsoft.com/office/word/2010/wordprocessingInk" xmlns:wne="http://schemas.microsoft.com/office/word/2006/wordml" xmlns:wps="http://schemas.microsoft.com/office/word/2010/wordprocessingShape" mc:Ignorable="w14 w15 w16se w16cid wp14">
+<w:hdr xmlns:wpc="http://schemas.microsoft.com/office/word/2010/wordprocessingCanvas" xmlns:cx="http://schemas.microsoft.com/office/drawing/2014/chartex" xmlns:cx1="http://schemas.microsoft.com/office/drawing/2015/9/8/chartex" xmlns:cx2="http://schemas.microsoft.com/office/drawing/2015/10/21/chartex" xmlns:cx3="http://schemas.microsoft.com/office/drawing/2016/5/9/chartex" xmlns:cx4="http://schemas.microsoft.com/office/drawing/2016/5/10/chartex" xmlns:cx5="http://schemas.microsoft.com/office/drawing/2016/5/11/chartex" xmlns:cx6="http://schemas.microsoft.com/office/drawing/2016/5/12/chartex" xmlns:cx7="http://schemas.microsoft.com/office/drawing/2016/5/13/chartex" xmlns:cx8="http://schemas.microsoft.com/office/drawing/2016/5/14/chartex" xmlns:mc="http://schemas.openxmlformats.org/markup-compatibility/2006" xmlns:aink="http://schemas.microsoft.com/office/drawing/2016/ink" xmlns:am3d="http://schemas.microsoft.com/office/drawing/2017/model3d" xmlns:o="urn:schemas-microsoft-com:office:office" xmlns:oel="http://schemas.microsoft.com/office/2019/extlst" xmlns:r="http://schemas.openxmlformats.org/officeDocument/2006/relationships" xmlns:m="http://schemas.openxmlformats.org/officeDocument/2006/math" xmlns:v="urn:schemas-microsoft-com:vml" xmlns:wp14="http://schemas.microsoft.com/office/word/2010/wordprocessingDrawing" xmlns:wp="http://schemas.openxmlformats.org/drawingml/2006/wordprocessingDrawing" xmlns:w10="urn:schemas-microsoft-com:office:word" xmlns:w="http://schemas.openxmlformats.org/wordprocessingml/2006/main" xmlns:w14="http://schemas.microsoft.com/office/word/2010/wordml" xmlns:w15="http://schemas.microsoft.com/office/word/2012/wordml" xmlns:w16cex="http://schemas.microsoft.com/office/word/2018/wordml/cex" xmlns:w16cid="http://schemas.microsoft.com/office/word/2016/wordml/cid" xmlns:w16="http://schemas.microsoft.com/office/word/2018/wordml" xmlns:w16sdtdh="http://schemas.microsoft.com/office/word/2020/wordml/sdtdatahash" xmlns:w16se="http://schemas.microsoft.com/office/word/2015/wordml/symex" xmlns:wpg="http://schemas.microsoft.com/office/word/2010/wordprocessingGroup" xmlns:wpi="http://schemas.microsoft.com/office/word/2010/wordprocessingInk" xmlns:wne="http://schemas.microsoft.com/office/word/2006/wordml" xmlns:wps="http://schemas.microsoft.com/office/word/2010/wordprocessingShape" mc:Ignorable="w14 w15 w16se w16cid w16 w16cex w16sdtdh wp14">
   <w:p>
     <w:pPr>
-      <w:pStyle w:val="En-tte"/>
+      <w:pStyle w:val="Header"/>
     </w:pPr>
   </w:p>
 </w:hdr>
 </file>
 
 <file path=word/numbering.xml><?xml version="1.0" encoding="utf-8"?>
-<w:numbering xmlns:wpc="http://schemas.microsoft.com/office/word/2010/wordprocessingCanvas" xmlns:cx="http://schemas.microsoft.com/office/drawing/2014/chartex" xmlns:cx1="http://schemas.microsoft.com/office/drawing/2015/9/8/chartex" xmlns:cx2="http://schemas.microsoft.com/office/drawing/2015/10/21/chartex" xmlns:cx3="http://schemas.microsoft.com/office/drawing/2016/5/9/chartex" xmlns:cx4="http://schemas.microsoft.com/office/drawing/2016/5/10/chartex" xmlns:cx5="http://schemas.microsoft.com/office/drawing/2016/5/11/chartex" xmlns:cx6="http://schemas.microsoft.com/office/drawing/2016/5/12/chartex" xmlns:cx7="http://schemas.microsoft.com/office/drawing/2016/5/13/chartex" xmlns:cx8="http://schemas.microsoft.com/office/drawing/2016/5/14/chartex" xmlns:mc="http://schemas.openxmlformats.org/markup-compatibility/2006" xmlns:aink="http://schemas.microsoft.com/office/drawing/2016/ink" xmlns:am3d="http://schemas.microsoft.com/office/drawing/2017/model3d" xmlns:o="urn:schemas-microsoft-com:office:office" xmlns:r="http://schemas.openxmlformats.org/officeDocument/2006/relationships" xmlns:m="http://schemas.openxmlformats.org/officeDocument/2006/math" xmlns:v="urn:schemas-microsoft-com:vml" xmlns:wp14="http://schemas.microsoft.com/office/word/2010/wordprocessingDrawing" xmlns:wp="http://schemas.openxmlformats.org/drawingml/2006/wordprocessingDrawing" xmlns:w10="urn:schemas-microsoft-com:office:word" xmlns:w="http://schemas.openxmlformats.org/wordprocessingml/2006/main" xmlns:w14="http://schemas.microsoft.com/office/word/2010/wordml" xmlns:w15="http://schemas.microsoft.com/office/word/2012/wordml" xmlns:w16cid="http://schemas.microsoft.com/office/word/2016/wordml/cid" xmlns:w16se="http://schemas.microsoft.com/office/word/2015/wordml/symex" xmlns:wpg="http://schemas.microsoft.com/office/word/2010/wordprocessingGroup" xmlns:wpi="http://schemas.microsoft.com/office/word/2010/wordprocessingInk" xmlns:wne="http://schemas.microsoft.com/office/word/2006/wordml" xmlns:wps="http://schemas.microsoft.com/office/word/2010/wordprocessingShape" mc:Ignorable="w14 w15 w16se w16cid wp14">
+<w:numbering xmlns:wpc="http://schemas.microsoft.com/office/word/2010/wordprocessingCanvas" xmlns:cx="http://schemas.microsoft.com/office/drawing/2014/chartex" xmlns:cx1="http://schemas.microsoft.com/office/drawing/2015/9/8/chartex" xmlns:cx2="http://schemas.microsoft.com/office/drawing/2015/10/21/chartex" xmlns:cx3="http://schemas.microsoft.com/office/drawing/2016/5/9/chartex" xmlns:cx4="http://schemas.microsoft.com/office/drawing/2016/5/10/chartex" xmlns:cx5="http://schemas.microsoft.com/office/drawing/2016/5/11/chartex" xmlns:cx6="http://schemas.microsoft.com/office/drawing/2016/5/12/chartex" xmlns:cx7="http://schemas.microsoft.com/office/drawing/2016/5/13/chartex" xmlns:cx8="http://schemas.microsoft.com/office/drawing/2016/5/14/chartex" xmlns:mc="http://schemas.openxmlformats.org/markup-compatibility/2006" xmlns:aink="http://schemas.microsoft.com/office/drawing/2016/ink" xmlns:am3d="http://schemas.microsoft.com/office/drawing/2017/model3d" xmlns:o="urn:schemas-microsoft-com:office:office" xmlns:oel="http://schemas.microsoft.com/office/2019/extlst" xmlns:r="http://schemas.openxmlformats.org/officeDocument/2006/relationships" xmlns:m="http://schemas.openxmlformats.org/officeDocument/2006/math" xmlns:v="urn:schemas-microsoft-com:vml" xmlns:wp14="http://schemas.microsoft.com/office/word/2010/wordprocessingDrawing" xmlns:wp="http://schemas.openxmlformats.org/drawingml/2006/wordprocessingDrawing" xmlns:w10="urn:schemas-microsoft-com:office:word" xmlns:w="http://schemas.openxmlformats.org/wordprocessingml/2006/main" xmlns:w14="http://schemas.microsoft.com/office/word/2010/wordml" xmlns:w15="http://schemas.microsoft.com/office/word/2012/wordml" xmlns:w16cex="http://schemas.microsoft.com/office/word/2018/wordml/cex" xmlns:w16cid="http://schemas.microsoft.com/office/word/2016/wordml/cid" xmlns:w16="http://schemas.microsoft.com/office/word/2018/wordml" xmlns:w16sdtdh="http://schemas.microsoft.com/office/word/2020/wordml/sdtdatahash" xmlns:w16se="http://schemas.microsoft.com/office/word/2015/wordml/symex" xmlns:wpg="http://schemas.microsoft.com/office/word/2010/wordprocessingGroup" xmlns:wpi="http://schemas.microsoft.com/office/word/2010/wordprocessingInk" xmlns:wne="http://schemas.microsoft.com/office/word/2006/wordml" xmlns:wps="http://schemas.microsoft.com/office/word/2010/wordprocessingShape" mc:Ignorable="w14 w15 w16se w16cid w16 w16cex w16sdtdh wp14">
   <w:abstractNum w:abstractNumId="0" w15:restartNumberingAfterBreak="0">
     <w:nsid w:val="FFFFFF7C"/>
     <w:multiLevelType w:val="singleLevel"/>
@@ -2059,10 +2067,10 @@
       </w:pPr>
     </w:lvl>
   </w:abstractNum>
-  <w:num w:numId="1">
+  <w:num w:numId="1" w16cid:durableId="1234315725">
     <w:abstractNumId w:val="14"/>
   </w:num>
-  <w:num w:numId="2">
+  <w:num w:numId="2" w16cid:durableId="123928951">
     <w:abstractNumId w:val="14"/>
     <w:lvlOverride w:ilvl="0">
       <w:startOverride w:val="1"/>
@@ -2092,92 +2100,92 @@
       <w:startOverride w:val="1"/>
     </w:lvlOverride>
   </w:num>
-  <w:num w:numId="3">
+  <w:num w:numId="3" w16cid:durableId="2129152996">
     <w:abstractNumId w:val="14"/>
   </w:num>
-  <w:num w:numId="4">
+  <w:num w:numId="4" w16cid:durableId="980377875">
     <w:abstractNumId w:val="14"/>
   </w:num>
-  <w:num w:numId="5">
+  <w:num w:numId="5" w16cid:durableId="1375541535">
     <w:abstractNumId w:val="14"/>
   </w:num>
-  <w:num w:numId="6">
+  <w:num w:numId="6" w16cid:durableId="1658682101">
     <w:abstractNumId w:val="14"/>
   </w:num>
-  <w:num w:numId="7">
+  <w:num w:numId="7" w16cid:durableId="768426564">
     <w:abstractNumId w:val="14"/>
   </w:num>
-  <w:num w:numId="8">
+  <w:num w:numId="8" w16cid:durableId="1598907102">
     <w:abstractNumId w:val="14"/>
   </w:num>
-  <w:num w:numId="9">
+  <w:num w:numId="9" w16cid:durableId="1895696620">
     <w:abstractNumId w:val="14"/>
   </w:num>
-  <w:num w:numId="10">
+  <w:num w:numId="10" w16cid:durableId="761874242">
     <w:abstractNumId w:val="14"/>
   </w:num>
-  <w:num w:numId="11">
+  <w:num w:numId="11" w16cid:durableId="2115897600">
     <w:abstractNumId w:val="14"/>
   </w:num>
-  <w:num w:numId="12">
+  <w:num w:numId="12" w16cid:durableId="108551777">
     <w:abstractNumId w:val="14"/>
   </w:num>
-  <w:num w:numId="13">
+  <w:num w:numId="13" w16cid:durableId="852036693">
     <w:abstractNumId w:val="10"/>
   </w:num>
-  <w:num w:numId="14">
+  <w:num w:numId="14" w16cid:durableId="1544100501">
     <w:abstractNumId w:val="17"/>
   </w:num>
-  <w:num w:numId="15">
+  <w:num w:numId="15" w16cid:durableId="760415252">
     <w:abstractNumId w:val="11"/>
   </w:num>
-  <w:num w:numId="16">
+  <w:num w:numId="16" w16cid:durableId="1973707946">
     <w:abstractNumId w:val="12"/>
   </w:num>
-  <w:num w:numId="17">
+  <w:num w:numId="17" w16cid:durableId="2026318255">
     <w:abstractNumId w:val="9"/>
   </w:num>
-  <w:num w:numId="18">
+  <w:num w:numId="18" w16cid:durableId="1018116801">
     <w:abstractNumId w:val="7"/>
   </w:num>
-  <w:num w:numId="19">
+  <w:num w:numId="19" w16cid:durableId="1728644236">
     <w:abstractNumId w:val="6"/>
   </w:num>
-  <w:num w:numId="20">
+  <w:num w:numId="20" w16cid:durableId="2091150847">
     <w:abstractNumId w:val="5"/>
   </w:num>
-  <w:num w:numId="21">
+  <w:num w:numId="21" w16cid:durableId="1749693960">
     <w:abstractNumId w:val="4"/>
   </w:num>
-  <w:num w:numId="22">
+  <w:num w:numId="22" w16cid:durableId="959604922">
     <w:abstractNumId w:val="8"/>
   </w:num>
-  <w:num w:numId="23">
+  <w:num w:numId="23" w16cid:durableId="681318598">
     <w:abstractNumId w:val="3"/>
   </w:num>
-  <w:num w:numId="24">
+  <w:num w:numId="24" w16cid:durableId="1474328073">
     <w:abstractNumId w:val="2"/>
   </w:num>
-  <w:num w:numId="25">
+  <w:num w:numId="25" w16cid:durableId="651639211">
     <w:abstractNumId w:val="1"/>
   </w:num>
-  <w:num w:numId="26">
+  <w:num w:numId="26" w16cid:durableId="619580049">
     <w:abstractNumId w:val="0"/>
   </w:num>
-  <w:num w:numId="27">
+  <w:num w:numId="27" w16cid:durableId="1887597816">
     <w:abstractNumId w:val="13"/>
   </w:num>
-  <w:num w:numId="28">
+  <w:num w:numId="28" w16cid:durableId="1594170690">
     <w:abstractNumId w:val="15"/>
   </w:num>
-  <w:num w:numId="29">
+  <w:num w:numId="29" w16cid:durableId="1010985287">
     <w:abstractNumId w:val="16"/>
   </w:num>
 </w:numbering>
 </file>
 
 <file path=word/styles.xml><?xml version="1.0" encoding="utf-8"?>
-<w:styles xmlns:mc="http://schemas.openxmlformats.org/markup-compatibility/2006" xmlns:r="http://schemas.openxmlformats.org/officeDocument/2006/relationships" xmlns:w="http://schemas.openxmlformats.org/wordprocessingml/2006/main" xmlns:w14="http://schemas.microsoft.com/office/word/2010/wordml" xmlns:w15="http://schemas.microsoft.com/office/word/2012/wordml" xmlns:w16cid="http://schemas.microsoft.com/office/word/2016/wordml/cid" xmlns:w16se="http://schemas.microsoft.com/office/word/2015/wordml/symex" mc:Ignorable="w14 w15 w16se w16cid">
+<w:styles xmlns:mc="http://schemas.openxmlformats.org/markup-compatibility/2006" xmlns:r="http://schemas.openxmlformats.org/officeDocument/2006/relationships" xmlns:w="http://schemas.openxmlformats.org/wordprocessingml/2006/main" xmlns:w14="http://schemas.microsoft.com/office/word/2010/wordml" xmlns:w15="http://schemas.microsoft.com/office/word/2012/wordml" xmlns:w16cex="http://schemas.microsoft.com/office/word/2018/wordml/cex" xmlns:w16cid="http://schemas.microsoft.com/office/word/2016/wordml/cid" xmlns:w16="http://schemas.microsoft.com/office/word/2018/wordml" xmlns:w16sdtdh="http://schemas.microsoft.com/office/word/2020/wordml/sdtdatahash" xmlns:w16se="http://schemas.microsoft.com/office/word/2015/wordml/symex" mc:Ignorable="w14 w15 w16se w16cid w16 w16cex w16sdtdh">
   <w:docDefaults>
     <w:rPrDefault>
       <w:rPr>
@@ -2193,7 +2201,7 @@
       </w:pPr>
     </w:pPrDefault>
   </w:docDefaults>
-  <w:latentStyles w:defLockedState="0" w:defUIPriority="99" w:defSemiHidden="0" w:defUnhideWhenUsed="0" w:defQFormat="0" w:count="375">
+  <w:latentStyles w:defLockedState="0" w:defUIPriority="99" w:defSemiHidden="0" w:defUnhideWhenUsed="0" w:defQFormat="0" w:count="376">
     <w:lsdException w:name="Normal" w:uiPriority="0" w:qFormat="1"/>
     <w:lsdException w:name="heading 1" w:uiPriority="9" w:qFormat="1"/>
     <w:lsdException w:name="heading 2" w:semiHidden="1" w:uiPriority="9" w:unhideWhenUsed="1" w:qFormat="1"/>
@@ -2299,7 +2307,6 @@
     <w:lsdException w:name="HTML Sample" w:semiHidden="1" w:unhideWhenUsed="1"/>
     <w:lsdException w:name="HTML Typewriter" w:semiHidden="1" w:unhideWhenUsed="1"/>
     <w:lsdException w:name="HTML Variable" w:semiHidden="1" w:unhideWhenUsed="1"/>
-    <w:lsdException w:name="Normal Table" w:semiHidden="1" w:unhideWhenUsed="1"/>
     <w:lsdException w:name="annotation subject" w:semiHidden="1" w:unhideWhenUsed="1"/>
     <w:lsdException w:name="No List" w:semiHidden="1" w:unhideWhenUsed="1"/>
     <w:lsdException w:name="Outline List 1" w:semiHidden="1" w:unhideWhenUsed="1"/>
@@ -2346,10 +2353,8 @@
     <w:lsdException w:name="Table Subtle 2" w:semiHidden="1" w:unhideWhenUsed="1"/>
     <w:lsdException w:name="Table Web 1" w:semiHidden="1" w:unhideWhenUsed="1"/>
     <w:lsdException w:name="Table Web 2" w:semiHidden="1" w:unhideWhenUsed="1"/>
-    <w:lsdException w:name="Table Web 3" w:semiHidden="1" w:unhideWhenUsed="1"/>
     <w:lsdException w:name="Balloon Text" w:semiHidden="1" w:unhideWhenUsed="1"/>
     <w:lsdException w:name="Table Grid" w:uiPriority="39"/>
-    <w:lsdException w:name="Table Theme" w:semiHidden="1" w:unhideWhenUsed="1"/>
     <w:lsdException w:name="Placeholder Text" w:semiHidden="1"/>
     <w:lsdException w:name="No Spacing" w:semiHidden="1" w:uiPriority="1" w:unhideWhenUsed="1" w:qFormat="1"/>
     <w:lsdException w:name="Light Shading" w:uiPriority="60"/>
@@ -2569,17 +2574,18 @@
     <w:lsdException w:name="Smart Hyperlink" w:semiHidden="1" w:unhideWhenUsed="1"/>
     <w:lsdException w:name="Hashtag" w:semiHidden="1" w:unhideWhenUsed="1"/>
     <w:lsdException w:name="Unresolved Mention" w:semiHidden="1" w:unhideWhenUsed="1"/>
+    <w:lsdException w:name="Smart Link" w:semiHidden="1" w:unhideWhenUsed="1"/>
   </w:latentStyles>
   <w:style w:type="paragraph" w:default="1" w:styleId="Normal">
     <w:name w:val="Normal"/>
     <w:qFormat/>
     <w:rsid w:val="00FD262C"/>
   </w:style>
-  <w:style w:type="paragraph" w:styleId="Titre1">
+  <w:style w:type="paragraph" w:styleId="Heading1">
     <w:name w:val="heading 1"/>
     <w:basedOn w:val="Normal"/>
     <w:next w:val="Normal"/>
-    <w:link w:val="Titre1Car"/>
+    <w:link w:val="Heading1Char"/>
     <w:uiPriority w:val="9"/>
     <w:qFormat/>
     <w:rsid w:val="00FD262C"/>
@@ -2601,11 +2607,11 @@
       <w:szCs w:val="36"/>
     </w:rPr>
   </w:style>
-  <w:style w:type="paragraph" w:styleId="Titre2">
+  <w:style w:type="paragraph" w:styleId="Heading2">
     <w:name w:val="heading 2"/>
     <w:basedOn w:val="Normal"/>
     <w:next w:val="Normal"/>
-    <w:link w:val="Titre2Car"/>
+    <w:link w:val="Heading2Char"/>
     <w:uiPriority w:val="9"/>
     <w:semiHidden/>
     <w:unhideWhenUsed/>
@@ -2626,11 +2632,11 @@
       <w:szCs w:val="28"/>
     </w:rPr>
   </w:style>
-  <w:style w:type="paragraph" w:styleId="Titre3">
+  <w:style w:type="paragraph" w:styleId="Heading3">
     <w:name w:val="heading 3"/>
     <w:basedOn w:val="Normal"/>
     <w:next w:val="Normal"/>
-    <w:link w:val="Titre3Car"/>
+    <w:link w:val="Heading3Char"/>
     <w:uiPriority w:val="9"/>
     <w:semiHidden/>
     <w:unhideWhenUsed/>
@@ -2648,11 +2654,11 @@
       <w:bCs/>
     </w:rPr>
   </w:style>
-  <w:style w:type="paragraph" w:styleId="Titre4">
+  <w:style w:type="paragraph" w:styleId="Heading4">
     <w:name w:val="heading 4"/>
     <w:basedOn w:val="Normal"/>
     <w:next w:val="Normal"/>
-    <w:link w:val="Titre4Car"/>
+    <w:link w:val="Heading4Char"/>
     <w:uiPriority w:val="9"/>
     <w:semiHidden/>
     <w:unhideWhenUsed/>
@@ -2672,11 +2678,11 @@
       <w:iCs/>
     </w:rPr>
   </w:style>
-  <w:style w:type="paragraph" w:styleId="Titre5">
+  <w:style w:type="paragraph" w:styleId="Heading5">
     <w:name w:val="heading 5"/>
     <w:basedOn w:val="Normal"/>
     <w:next w:val="Normal"/>
-    <w:link w:val="Titre5Car"/>
+    <w:link w:val="Heading5Char"/>
     <w:uiPriority w:val="9"/>
     <w:semiHidden/>
     <w:unhideWhenUsed/>
@@ -2693,11 +2699,11 @@
       <w:color w:val="404040" w:themeColor="text1" w:themeTint="BF"/>
     </w:rPr>
   </w:style>
-  <w:style w:type="paragraph" w:styleId="Titre6">
+  <w:style w:type="paragraph" w:styleId="Heading6">
     <w:name w:val="heading 6"/>
     <w:basedOn w:val="Normal"/>
     <w:next w:val="Normal"/>
-    <w:link w:val="Titre6Car"/>
+    <w:link w:val="Heading6Char"/>
     <w:uiPriority w:val="9"/>
     <w:semiHidden/>
     <w:unhideWhenUsed/>
@@ -2716,11 +2722,11 @@
       <w:color w:val="404040" w:themeColor="text1" w:themeTint="BF"/>
     </w:rPr>
   </w:style>
-  <w:style w:type="paragraph" w:styleId="Titre7">
+  <w:style w:type="paragraph" w:styleId="Heading7">
     <w:name w:val="heading 7"/>
     <w:basedOn w:val="Normal"/>
     <w:next w:val="Normal"/>
-    <w:link w:val="Titre7Car"/>
+    <w:link w:val="Heading7Char"/>
     <w:uiPriority w:val="9"/>
     <w:semiHidden/>
     <w:unhideWhenUsed/>
@@ -2739,11 +2745,11 @@
       <w:color w:val="404040" w:themeColor="text1" w:themeTint="BF"/>
     </w:rPr>
   </w:style>
-  <w:style w:type="paragraph" w:styleId="Titre8">
+  <w:style w:type="paragraph" w:styleId="Heading8">
     <w:name w:val="heading 8"/>
     <w:basedOn w:val="Normal"/>
     <w:next w:val="Normal"/>
-    <w:link w:val="Titre8Car"/>
+    <w:link w:val="Heading8Char"/>
     <w:uiPriority w:val="9"/>
     <w:semiHidden/>
     <w:unhideWhenUsed/>
@@ -2761,11 +2767,11 @@
       <w:szCs w:val="20"/>
     </w:rPr>
   </w:style>
-  <w:style w:type="paragraph" w:styleId="Titre9">
+  <w:style w:type="paragraph" w:styleId="Heading9">
     <w:name w:val="heading 9"/>
     <w:basedOn w:val="Normal"/>
     <w:next w:val="Normal"/>
-    <w:link w:val="Titre9Car"/>
+    <w:link w:val="Heading9Char"/>
     <w:uiPriority w:val="9"/>
     <w:semiHidden/>
     <w:unhideWhenUsed/>
@@ -2785,13 +2791,13 @@
       <w:szCs w:val="20"/>
     </w:rPr>
   </w:style>
-  <w:style w:type="character" w:default="1" w:styleId="Policepardfaut">
+  <w:style w:type="character" w:default="1" w:styleId="DefaultParagraphFont">
     <w:name w:val="Default Paragraph Font"/>
     <w:uiPriority w:val="1"/>
     <w:semiHidden/>
     <w:unhideWhenUsed/>
   </w:style>
-  <w:style w:type="table" w:default="1" w:styleId="TableauNormal">
+  <w:style w:type="table" w:default="1" w:styleId="TableNormal">
     <w:name w:val="Normal Table"/>
     <w:uiPriority w:val="99"/>
     <w:semiHidden/>
@@ -2806,16 +2812,16 @@
       </w:tblCellMar>
     </w:tblPr>
   </w:style>
-  <w:style w:type="numbering" w:default="1" w:styleId="Aucuneliste">
+  <w:style w:type="numbering" w:default="1" w:styleId="NoList">
     <w:name w:val="No List"/>
     <w:uiPriority w:val="99"/>
     <w:semiHidden/>
     <w:unhideWhenUsed/>
   </w:style>
-  <w:style w:type="paragraph" w:styleId="Titre">
+  <w:style w:type="paragraph" w:styleId="Title">
     <w:name w:val="Title"/>
     <w:basedOn w:val="Normal"/>
-    <w:link w:val="TitreCar"/>
+    <w:link w:val="TitleChar"/>
     <w:uiPriority w:val="1"/>
     <w:qFormat/>
     <w:rsid w:val="00FD262C"/>
@@ -2829,10 +2835,10 @@
       <w:szCs w:val="56"/>
     </w:rPr>
   </w:style>
-  <w:style w:type="character" w:customStyle="1" w:styleId="TitreCar">
-    <w:name w:val="Titre Car"/>
-    <w:basedOn w:val="Policepardfaut"/>
-    <w:link w:val="Titre"/>
+  <w:style w:type="character" w:customStyle="1" w:styleId="TitleChar">
+    <w:name w:val="Title Char"/>
+    <w:basedOn w:val="DefaultParagraphFont"/>
+    <w:link w:val="Title"/>
     <w:uiPriority w:val="1"/>
     <w:rsid w:val="00FD262C"/>
     <w:rPr>
@@ -2841,10 +2847,10 @@
       <w:szCs w:val="56"/>
     </w:rPr>
   </w:style>
-  <w:style w:type="paragraph" w:styleId="En-tte">
+  <w:style w:type="paragraph" w:styleId="Header">
     <w:name w:val="header"/>
     <w:basedOn w:val="Normal"/>
-    <w:link w:val="En-tteCar"/>
+    <w:link w:val="HeaderChar"/>
     <w:uiPriority w:val="99"/>
     <w:unhideWhenUsed/>
     <w:rsid w:val="00855982"/>
@@ -2852,17 +2858,17 @@
       <w:spacing w:after="0" w:line="240" w:lineRule="auto"/>
     </w:pPr>
   </w:style>
-  <w:style w:type="character" w:customStyle="1" w:styleId="En-tteCar">
-    <w:name w:val="En-tête Car"/>
-    <w:basedOn w:val="Policepardfaut"/>
-    <w:link w:val="En-tte"/>
+  <w:style w:type="character" w:customStyle="1" w:styleId="HeaderChar">
+    <w:name w:val="Header Char"/>
+    <w:basedOn w:val="DefaultParagraphFont"/>
+    <w:link w:val="Header"/>
     <w:uiPriority w:val="99"/>
     <w:rsid w:val="00855982"/>
   </w:style>
-  <w:style w:type="character" w:customStyle="1" w:styleId="Titre1Car">
-    <w:name w:val="Titre 1 Car"/>
-    <w:basedOn w:val="Policepardfaut"/>
-    <w:link w:val="Titre1"/>
+  <w:style w:type="character" w:customStyle="1" w:styleId="Heading1Char">
+    <w:name w:val="Heading 1 Char"/>
+    <w:basedOn w:val="DefaultParagraphFont"/>
+    <w:link w:val="Heading1"/>
     <w:uiPriority w:val="9"/>
     <w:rsid w:val="00FD262C"/>
     <w:rPr>
@@ -2874,10 +2880,10 @@
       <w:szCs w:val="36"/>
     </w:rPr>
   </w:style>
-  <w:style w:type="character" w:customStyle="1" w:styleId="Titre2Car">
-    <w:name w:val="Titre 2 Car"/>
-    <w:basedOn w:val="Policepardfaut"/>
-    <w:link w:val="Titre2"/>
+  <w:style w:type="character" w:customStyle="1" w:styleId="Heading2Char">
+    <w:name w:val="Heading 2 Char"/>
+    <w:basedOn w:val="DefaultParagraphFont"/>
+    <w:link w:val="Heading2"/>
     <w:uiPriority w:val="9"/>
     <w:semiHidden/>
     <w:rsid w:val="00FD262C"/>
@@ -2890,10 +2896,10 @@
       <w:szCs w:val="28"/>
     </w:rPr>
   </w:style>
-  <w:style w:type="character" w:customStyle="1" w:styleId="Titre3Car">
-    <w:name w:val="Titre 3 Car"/>
-    <w:basedOn w:val="Policepardfaut"/>
-    <w:link w:val="Titre3"/>
+  <w:style w:type="character" w:customStyle="1" w:styleId="Heading3Char">
+    <w:name w:val="Heading 3 Char"/>
+    <w:basedOn w:val="DefaultParagraphFont"/>
+    <w:link w:val="Heading3"/>
     <w:uiPriority w:val="9"/>
     <w:semiHidden/>
     <w:rsid w:val="00FD262C"/>
@@ -2903,10 +2909,10 @@
       <w:bCs/>
     </w:rPr>
   </w:style>
-  <w:style w:type="character" w:customStyle="1" w:styleId="Titre4Car">
-    <w:name w:val="Titre 4 Car"/>
-    <w:basedOn w:val="Policepardfaut"/>
-    <w:link w:val="Titre4"/>
+  <w:style w:type="character" w:customStyle="1" w:styleId="Heading4Char">
+    <w:name w:val="Heading 4 Char"/>
+    <w:basedOn w:val="DefaultParagraphFont"/>
+    <w:link w:val="Heading4"/>
     <w:uiPriority w:val="9"/>
     <w:semiHidden/>
     <w:rsid w:val="00FD262C"/>
@@ -2918,10 +2924,10 @@
       <w:iCs/>
     </w:rPr>
   </w:style>
-  <w:style w:type="character" w:customStyle="1" w:styleId="Titre5Car">
-    <w:name w:val="Titre 5 Car"/>
-    <w:basedOn w:val="Policepardfaut"/>
-    <w:link w:val="Titre5"/>
+  <w:style w:type="character" w:customStyle="1" w:styleId="Heading5Char">
+    <w:name w:val="Heading 5 Char"/>
+    <w:basedOn w:val="DefaultParagraphFont"/>
+    <w:link w:val="Heading5"/>
     <w:uiPriority w:val="9"/>
     <w:semiHidden/>
     <w:rsid w:val="00FD262C"/>
@@ -2930,10 +2936,10 @@
       <w:color w:val="404040" w:themeColor="text1" w:themeTint="BF"/>
     </w:rPr>
   </w:style>
-  <w:style w:type="character" w:customStyle="1" w:styleId="Titre6Car">
-    <w:name w:val="Titre 6 Car"/>
-    <w:basedOn w:val="Policepardfaut"/>
-    <w:link w:val="Titre6"/>
+  <w:style w:type="character" w:customStyle="1" w:styleId="Heading6Char">
+    <w:name w:val="Heading 6 Char"/>
+    <w:basedOn w:val="DefaultParagraphFont"/>
+    <w:link w:val="Heading6"/>
     <w:uiPriority w:val="9"/>
     <w:semiHidden/>
     <w:rsid w:val="00FD262C"/>
@@ -2944,10 +2950,10 @@
       <w:color w:val="404040" w:themeColor="text1" w:themeTint="BF"/>
     </w:rPr>
   </w:style>
-  <w:style w:type="character" w:customStyle="1" w:styleId="Titre7Car">
-    <w:name w:val="Titre 7 Car"/>
-    <w:basedOn w:val="Policepardfaut"/>
-    <w:link w:val="Titre7"/>
+  <w:style w:type="character" w:customStyle="1" w:styleId="Heading7Char">
+    <w:name w:val="Heading 7 Char"/>
+    <w:basedOn w:val="DefaultParagraphFont"/>
+    <w:link w:val="Heading7"/>
     <w:uiPriority w:val="9"/>
     <w:semiHidden/>
     <w:rPr>
@@ -2957,10 +2963,10 @@
       <w:color w:val="404040" w:themeColor="text1" w:themeTint="BF"/>
     </w:rPr>
   </w:style>
-  <w:style w:type="character" w:customStyle="1" w:styleId="Titre8Car">
-    <w:name w:val="Titre 8 Car"/>
-    <w:basedOn w:val="Policepardfaut"/>
-    <w:link w:val="Titre8"/>
+  <w:style w:type="character" w:customStyle="1" w:styleId="Heading8Char">
+    <w:name w:val="Heading 8 Char"/>
+    <w:basedOn w:val="DefaultParagraphFont"/>
+    <w:link w:val="Heading8"/>
     <w:uiPriority w:val="9"/>
     <w:semiHidden/>
     <w:rsid w:val="001D4362"/>
@@ -2970,10 +2976,10 @@
       <w:szCs w:val="20"/>
     </w:rPr>
   </w:style>
-  <w:style w:type="character" w:customStyle="1" w:styleId="Titre9Car">
-    <w:name w:val="Titre 9 Car"/>
-    <w:basedOn w:val="Policepardfaut"/>
-    <w:link w:val="Titre9"/>
+  <w:style w:type="character" w:customStyle="1" w:styleId="Heading9Char">
+    <w:name w:val="Heading 9 Char"/>
+    <w:basedOn w:val="DefaultParagraphFont"/>
+    <w:link w:val="Heading9"/>
     <w:uiPriority w:val="9"/>
     <w:semiHidden/>
     <w:rsid w:val="001D4362"/>
@@ -2985,10 +2991,10 @@
       <w:szCs w:val="20"/>
     </w:rPr>
   </w:style>
-  <w:style w:type="paragraph" w:styleId="Pieddepage">
+  <w:style w:type="paragraph" w:styleId="Footer">
     <w:name w:val="footer"/>
     <w:basedOn w:val="Normal"/>
-    <w:link w:val="PieddepageCar"/>
+    <w:link w:val="FooterChar"/>
     <w:uiPriority w:val="99"/>
     <w:unhideWhenUsed/>
     <w:rsid w:val="00855982"/>
@@ -2996,14 +3002,14 @@
       <w:spacing w:after="0" w:line="240" w:lineRule="auto"/>
     </w:pPr>
   </w:style>
-  <w:style w:type="character" w:customStyle="1" w:styleId="PieddepageCar">
-    <w:name w:val="Pied de page Car"/>
-    <w:basedOn w:val="Policepardfaut"/>
-    <w:link w:val="Pieddepage"/>
+  <w:style w:type="character" w:customStyle="1" w:styleId="FooterChar">
+    <w:name w:val="Footer Char"/>
+    <w:basedOn w:val="DefaultParagraphFont"/>
+    <w:link w:val="Footer"/>
     <w:uiPriority w:val="99"/>
     <w:rsid w:val="00855982"/>
   </w:style>
-  <w:style w:type="paragraph" w:styleId="Lgende">
+  <w:style w:type="paragraph" w:styleId="Caption">
     <w:name w:val="caption"/>
     <w:basedOn w:val="Normal"/>
     <w:next w:val="Normal"/>
@@ -3022,9 +3028,9 @@
       <w:szCs w:val="18"/>
     </w:rPr>
   </w:style>
-  <w:style w:type="paragraph" w:styleId="En-ttedetabledesmatires">
+  <w:style w:type="paragraph" w:styleId="TOCHeading">
     <w:name w:val="TOC Heading"/>
-    <w:basedOn w:val="Titre1"/>
+    <w:basedOn w:val="Heading1"/>
     <w:next w:val="Normal"/>
     <w:uiPriority w:val="39"/>
     <w:unhideWhenUsed/>
@@ -3033,10 +3039,10 @@
       <w:outlineLvl w:val="9"/>
     </w:pPr>
   </w:style>
-  <w:style w:type="paragraph" w:styleId="Textedebulles">
+  <w:style w:type="paragraph" w:styleId="BalloonText">
     <w:name w:val="Balloon Text"/>
     <w:basedOn w:val="Normal"/>
-    <w:link w:val="TextedebullesCar"/>
+    <w:link w:val="BalloonTextChar"/>
     <w:uiPriority w:val="99"/>
     <w:semiHidden/>
     <w:unhideWhenUsed/>
@@ -3049,10 +3055,10 @@
       <w:szCs w:val="18"/>
     </w:rPr>
   </w:style>
-  <w:style w:type="character" w:customStyle="1" w:styleId="TextedebullesCar">
-    <w:name w:val="Texte de bulles Car"/>
-    <w:basedOn w:val="Policepardfaut"/>
-    <w:link w:val="Textedebulles"/>
+  <w:style w:type="character" w:customStyle="1" w:styleId="BalloonTextChar">
+    <w:name w:val="Balloon Text Char"/>
+    <w:basedOn w:val="DefaultParagraphFont"/>
+    <w:link w:val="BalloonText"/>
     <w:uiPriority w:val="99"/>
     <w:semiHidden/>
     <w:rsid w:val="001D4362"/>
@@ -3061,10 +3067,10 @@
       <w:szCs w:val="18"/>
     </w:rPr>
   </w:style>
-  <w:style w:type="paragraph" w:styleId="Corpsdetexte3">
+  <w:style w:type="paragraph" w:styleId="BodyText3">
     <w:name w:val="Body Text 3"/>
     <w:basedOn w:val="Normal"/>
-    <w:link w:val="Corpsdetexte3Car"/>
+    <w:link w:val="BodyText3Char"/>
     <w:uiPriority w:val="99"/>
     <w:semiHidden/>
     <w:unhideWhenUsed/>
@@ -3076,10 +3082,10 @@
       <w:szCs w:val="16"/>
     </w:rPr>
   </w:style>
-  <w:style w:type="character" w:customStyle="1" w:styleId="Corpsdetexte3Car">
-    <w:name w:val="Corps de texte 3 Car"/>
-    <w:basedOn w:val="Policepardfaut"/>
-    <w:link w:val="Corpsdetexte3"/>
+  <w:style w:type="character" w:customStyle="1" w:styleId="BodyText3Char">
+    <w:name w:val="Body Text 3 Char"/>
+    <w:basedOn w:val="DefaultParagraphFont"/>
+    <w:link w:val="BodyText3"/>
     <w:uiPriority w:val="99"/>
     <w:semiHidden/>
     <w:rsid w:val="001D4362"/>
@@ -3087,10 +3093,10 @@
       <w:szCs w:val="16"/>
     </w:rPr>
   </w:style>
-  <w:style w:type="paragraph" w:styleId="Retraitcorpsdetexte3">
+  <w:style w:type="paragraph" w:styleId="BodyTextIndent3">
     <w:name w:val="Body Text Indent 3"/>
     <w:basedOn w:val="Normal"/>
-    <w:link w:val="Retraitcorpsdetexte3Car"/>
+    <w:link w:val="BodyTextIndent3Char"/>
     <w:uiPriority w:val="99"/>
     <w:semiHidden/>
     <w:unhideWhenUsed/>
@@ -3103,10 +3109,10 @@
       <w:szCs w:val="16"/>
     </w:rPr>
   </w:style>
-  <w:style w:type="character" w:customStyle="1" w:styleId="Retraitcorpsdetexte3Car">
-    <w:name w:val="Retrait corps de texte 3 Car"/>
-    <w:basedOn w:val="Policepardfaut"/>
-    <w:link w:val="Retraitcorpsdetexte3"/>
+  <w:style w:type="character" w:customStyle="1" w:styleId="BodyTextIndent3Char">
+    <w:name w:val="Body Text Indent 3 Char"/>
+    <w:basedOn w:val="DefaultParagraphFont"/>
+    <w:link w:val="BodyTextIndent3"/>
     <w:uiPriority w:val="99"/>
     <w:semiHidden/>
     <w:rsid w:val="001D4362"/>
@@ -3114,9 +3120,9 @@
       <w:szCs w:val="16"/>
     </w:rPr>
   </w:style>
-  <w:style w:type="character" w:styleId="Marquedecommentaire">
+  <w:style w:type="character" w:styleId="CommentReference">
     <w:name w:val="annotation reference"/>
-    <w:basedOn w:val="Policepardfaut"/>
+    <w:basedOn w:val="DefaultParagraphFont"/>
     <w:uiPriority w:val="99"/>
     <w:semiHidden/>
     <w:unhideWhenUsed/>
@@ -3126,10 +3132,10 @@
       <w:szCs w:val="16"/>
     </w:rPr>
   </w:style>
-  <w:style w:type="paragraph" w:styleId="Commentaire">
+  <w:style w:type="paragraph" w:styleId="CommentText">
     <w:name w:val="annotation text"/>
     <w:basedOn w:val="Normal"/>
-    <w:link w:val="CommentaireCar"/>
+    <w:link w:val="CommentTextChar"/>
     <w:uiPriority w:val="99"/>
     <w:semiHidden/>
     <w:unhideWhenUsed/>
@@ -3141,10 +3147,10 @@
       <w:szCs w:val="20"/>
     </w:rPr>
   </w:style>
-  <w:style w:type="character" w:customStyle="1" w:styleId="CommentaireCar">
-    <w:name w:val="Commentaire Car"/>
-    <w:basedOn w:val="Policepardfaut"/>
-    <w:link w:val="Commentaire"/>
+  <w:style w:type="character" w:customStyle="1" w:styleId="CommentTextChar">
+    <w:name w:val="Comment Text Char"/>
+    <w:basedOn w:val="DefaultParagraphFont"/>
+    <w:link w:val="CommentText"/>
     <w:uiPriority w:val="99"/>
     <w:semiHidden/>
     <w:rsid w:val="001D4362"/>
@@ -3152,11 +3158,11 @@
       <w:szCs w:val="20"/>
     </w:rPr>
   </w:style>
-  <w:style w:type="paragraph" w:styleId="Objetducommentaire">
+  <w:style w:type="paragraph" w:styleId="CommentSubject">
     <w:name w:val="annotation subject"/>
-    <w:basedOn w:val="Commentaire"/>
-    <w:next w:val="Commentaire"/>
-    <w:link w:val="ObjetducommentaireCar"/>
+    <w:basedOn w:val="CommentText"/>
+    <w:next w:val="CommentText"/>
+    <w:link w:val="CommentSubjectChar"/>
     <w:uiPriority w:val="99"/>
     <w:semiHidden/>
     <w:unhideWhenUsed/>
@@ -3166,10 +3172,10 @@
       <w:bCs/>
     </w:rPr>
   </w:style>
-  <w:style w:type="character" w:customStyle="1" w:styleId="ObjetducommentaireCar">
-    <w:name w:val="Objet du commentaire Car"/>
-    <w:basedOn w:val="CommentaireCar"/>
-    <w:link w:val="Objetducommentaire"/>
+  <w:style w:type="character" w:customStyle="1" w:styleId="CommentSubjectChar">
+    <w:name w:val="Comment Subject Char"/>
+    <w:basedOn w:val="CommentTextChar"/>
+    <w:link w:val="CommentSubject"/>
     <w:uiPriority w:val="99"/>
     <w:semiHidden/>
     <w:rsid w:val="001D4362"/>
@@ -3179,10 +3185,10 @@
       <w:szCs w:val="20"/>
     </w:rPr>
   </w:style>
-  <w:style w:type="paragraph" w:styleId="Explorateurdedocuments">
+  <w:style w:type="paragraph" w:styleId="DocumentMap">
     <w:name w:val="Document Map"/>
     <w:basedOn w:val="Normal"/>
-    <w:link w:val="ExplorateurdedocumentsCar"/>
+    <w:link w:val="DocumentMapChar"/>
     <w:uiPriority w:val="99"/>
     <w:semiHidden/>
     <w:unhideWhenUsed/>
@@ -3195,10 +3201,10 @@
       <w:szCs w:val="16"/>
     </w:rPr>
   </w:style>
-  <w:style w:type="character" w:customStyle="1" w:styleId="ExplorateurdedocumentsCar">
-    <w:name w:val="Explorateur de documents Car"/>
-    <w:basedOn w:val="Policepardfaut"/>
-    <w:link w:val="Explorateurdedocuments"/>
+  <w:style w:type="character" w:customStyle="1" w:styleId="DocumentMapChar">
+    <w:name w:val="Document Map Char"/>
+    <w:basedOn w:val="DefaultParagraphFont"/>
+    <w:link w:val="DocumentMap"/>
     <w:uiPriority w:val="99"/>
     <w:semiHidden/>
     <w:rsid w:val="001D4362"/>
@@ -3207,10 +3213,10 @@
       <w:szCs w:val="16"/>
     </w:rPr>
   </w:style>
-  <w:style w:type="paragraph" w:styleId="Notedefin">
+  <w:style w:type="paragraph" w:styleId="EndnoteText">
     <w:name w:val="endnote text"/>
     <w:basedOn w:val="Normal"/>
-    <w:link w:val="NotedefinCar"/>
+    <w:link w:val="EndnoteTextChar"/>
     <w:uiPriority w:val="99"/>
     <w:semiHidden/>
     <w:unhideWhenUsed/>
@@ -3222,10 +3228,10 @@
       <w:szCs w:val="20"/>
     </w:rPr>
   </w:style>
-  <w:style w:type="character" w:customStyle="1" w:styleId="NotedefinCar">
-    <w:name w:val="Note de fin Car"/>
-    <w:basedOn w:val="Policepardfaut"/>
-    <w:link w:val="Notedefin"/>
+  <w:style w:type="character" w:customStyle="1" w:styleId="EndnoteTextChar">
+    <w:name w:val="Endnote Text Char"/>
+    <w:basedOn w:val="DefaultParagraphFont"/>
+    <w:link w:val="EndnoteText"/>
     <w:uiPriority w:val="99"/>
     <w:semiHidden/>
     <w:rsid w:val="001D4362"/>
@@ -3233,7 +3239,7 @@
       <w:szCs w:val="20"/>
     </w:rPr>
   </w:style>
-  <w:style w:type="paragraph" w:styleId="Adresseexpditeur">
+  <w:style w:type="paragraph" w:styleId="EnvelopeReturn">
     <w:name w:val="envelope return"/>
     <w:basedOn w:val="Normal"/>
     <w:uiPriority w:val="99"/>
@@ -3248,10 +3254,10 @@
       <w:szCs w:val="20"/>
     </w:rPr>
   </w:style>
-  <w:style w:type="paragraph" w:styleId="Notedebasdepage">
+  <w:style w:type="paragraph" w:styleId="FootnoteText">
     <w:name w:val="footnote text"/>
     <w:basedOn w:val="Normal"/>
-    <w:link w:val="NotedebasdepageCar"/>
+    <w:link w:val="FootnoteTextChar"/>
     <w:uiPriority w:val="99"/>
     <w:semiHidden/>
     <w:unhideWhenUsed/>
@@ -3263,10 +3269,10 @@
       <w:szCs w:val="20"/>
     </w:rPr>
   </w:style>
-  <w:style w:type="character" w:customStyle="1" w:styleId="NotedebasdepageCar">
-    <w:name w:val="Note de bas de page Car"/>
-    <w:basedOn w:val="Policepardfaut"/>
-    <w:link w:val="Notedebasdepage"/>
+  <w:style w:type="character" w:customStyle="1" w:styleId="FootnoteTextChar">
+    <w:name w:val="Footnote Text Char"/>
+    <w:basedOn w:val="DefaultParagraphFont"/>
+    <w:link w:val="FootnoteText"/>
     <w:uiPriority w:val="99"/>
     <w:semiHidden/>
     <w:rsid w:val="001D4362"/>
@@ -3274,9 +3280,9 @@
       <w:szCs w:val="20"/>
     </w:rPr>
   </w:style>
-  <w:style w:type="character" w:styleId="CodeHTML">
+  <w:style w:type="character" w:styleId="HTMLCode">
     <w:name w:val="HTML Code"/>
-    <w:basedOn w:val="Policepardfaut"/>
+    <w:basedOn w:val="DefaultParagraphFont"/>
     <w:uiPriority w:val="99"/>
     <w:semiHidden/>
     <w:unhideWhenUsed/>
@@ -3287,9 +3293,9 @@
       <w:szCs w:val="20"/>
     </w:rPr>
   </w:style>
-  <w:style w:type="character" w:styleId="ClavierHTML">
+  <w:style w:type="character" w:styleId="HTMLKeyboard">
     <w:name w:val="HTML Keyboard"/>
-    <w:basedOn w:val="Policepardfaut"/>
+    <w:basedOn w:val="DefaultParagraphFont"/>
     <w:uiPriority w:val="99"/>
     <w:semiHidden/>
     <w:unhideWhenUsed/>
@@ -3300,10 +3306,10 @@
       <w:szCs w:val="20"/>
     </w:rPr>
   </w:style>
-  <w:style w:type="paragraph" w:styleId="PrformatHTML">
+  <w:style w:type="paragraph" w:styleId="HTMLPreformatted">
     <w:name w:val="HTML Preformatted"/>
     <w:basedOn w:val="Normal"/>
-    <w:link w:val="PrformatHTMLCar"/>
+    <w:link w:val="HTMLPreformattedChar"/>
     <w:uiPriority w:val="99"/>
     <w:semiHidden/>
     <w:unhideWhenUsed/>
@@ -3316,10 +3322,10 @@
       <w:szCs w:val="20"/>
     </w:rPr>
   </w:style>
-  <w:style w:type="character" w:customStyle="1" w:styleId="PrformatHTMLCar">
-    <w:name w:val="Préformaté HTML Car"/>
-    <w:basedOn w:val="Policepardfaut"/>
-    <w:link w:val="PrformatHTML"/>
+  <w:style w:type="character" w:customStyle="1" w:styleId="HTMLPreformattedChar">
+    <w:name w:val="HTML Preformatted Char"/>
+    <w:basedOn w:val="DefaultParagraphFont"/>
+    <w:link w:val="HTMLPreformatted"/>
     <w:uiPriority w:val="99"/>
     <w:semiHidden/>
     <w:rsid w:val="001D4362"/>
@@ -3328,9 +3334,9 @@
       <w:szCs w:val="20"/>
     </w:rPr>
   </w:style>
-  <w:style w:type="character" w:styleId="MachinecrireHTML">
+  <w:style w:type="character" w:styleId="HTMLTypewriter">
     <w:name w:val="HTML Typewriter"/>
-    <w:basedOn w:val="Policepardfaut"/>
+    <w:basedOn w:val="DefaultParagraphFont"/>
     <w:uiPriority w:val="99"/>
     <w:semiHidden/>
     <w:unhideWhenUsed/>
@@ -3341,9 +3347,9 @@
       <w:szCs w:val="20"/>
     </w:rPr>
   </w:style>
-  <w:style w:type="paragraph" w:styleId="Textedemacro">
+  <w:style w:type="paragraph" w:styleId="MacroText">
     <w:name w:val="macro"/>
-    <w:link w:val="TextedemacroCar"/>
+    <w:link w:val="MacroTextChar"/>
     <w:uiPriority w:val="99"/>
     <w:semiHidden/>
     <w:unhideWhenUsed/>
@@ -3367,10 +3373,10 @@
       <w:szCs w:val="20"/>
     </w:rPr>
   </w:style>
-  <w:style w:type="character" w:customStyle="1" w:styleId="TextedemacroCar">
-    <w:name w:val="Texte de macro Car"/>
-    <w:basedOn w:val="Policepardfaut"/>
-    <w:link w:val="Textedemacro"/>
+  <w:style w:type="character" w:customStyle="1" w:styleId="MacroTextChar">
+    <w:name w:val="Macro Text Char"/>
+    <w:basedOn w:val="DefaultParagraphFont"/>
+    <w:link w:val="MacroText"/>
     <w:uiPriority w:val="99"/>
     <w:semiHidden/>
     <w:rsid w:val="001D4362"/>
@@ -3379,10 +3385,10 @@
       <w:szCs w:val="20"/>
     </w:rPr>
   </w:style>
-  <w:style w:type="paragraph" w:styleId="Textebrut">
+  <w:style w:type="paragraph" w:styleId="PlainText">
     <w:name w:val="Plain Text"/>
     <w:basedOn w:val="Normal"/>
-    <w:link w:val="TextebrutCar"/>
+    <w:link w:val="PlainTextChar"/>
     <w:uiPriority w:val="99"/>
     <w:semiHidden/>
     <w:unhideWhenUsed/>
@@ -3395,10 +3401,10 @@
       <w:szCs w:val="21"/>
     </w:rPr>
   </w:style>
-  <w:style w:type="character" w:customStyle="1" w:styleId="TextebrutCar">
-    <w:name w:val="Texte brut Car"/>
-    <w:basedOn w:val="Policepardfaut"/>
-    <w:link w:val="Textebrut"/>
+  <w:style w:type="character" w:customStyle="1" w:styleId="PlainTextChar">
+    <w:name w:val="Plain Text Char"/>
+    <w:basedOn w:val="DefaultParagraphFont"/>
+    <w:link w:val="PlainText"/>
     <w:uiPriority w:val="99"/>
     <w:semiHidden/>
     <w:rsid w:val="001D4362"/>
@@ -3407,7 +3413,7 @@
       <w:szCs w:val="21"/>
     </w:rPr>
   </w:style>
-  <w:style w:type="paragraph" w:styleId="Normalcentr">
+  <w:style w:type="paragraph" w:styleId="BlockText">
     <w:name w:val="Block Text"/>
     <w:basedOn w:val="Normal"/>
     <w:uiPriority w:val="99"/>
@@ -3429,9 +3435,9 @@
       <w:color w:val="783F04" w:themeColor="accent1" w:themeShade="80"/>
     </w:rPr>
   </w:style>
-  <w:style w:type="character" w:styleId="Lienhypertextesuivivisit">
+  <w:style w:type="character" w:styleId="FollowedHyperlink">
     <w:name w:val="FollowedHyperlink"/>
-    <w:basedOn w:val="Policepardfaut"/>
+    <w:basedOn w:val="DefaultParagraphFont"/>
     <w:uiPriority w:val="99"/>
     <w:semiHidden/>
     <w:unhideWhenUsed/>
@@ -3441,9 +3447,9 @@
       <w:u w:val="single"/>
     </w:rPr>
   </w:style>
-  <w:style w:type="character" w:styleId="Lienhypertexte">
+  <w:style w:type="character" w:styleId="Hyperlink">
     <w:name w:val="Hyperlink"/>
-    <w:basedOn w:val="Policepardfaut"/>
+    <w:basedOn w:val="DefaultParagraphFont"/>
     <w:uiPriority w:val="99"/>
     <w:unhideWhenUsed/>
     <w:rsid w:val="007833A7"/>
@@ -3452,9 +3458,9 @@
       <w:u w:val="single"/>
     </w:rPr>
   </w:style>
-  <w:style w:type="character" w:styleId="Textedelespacerserv">
+  <w:style w:type="character" w:styleId="PlaceholderText">
     <w:name w:val="Placeholder Text"/>
-    <w:basedOn w:val="Policepardfaut"/>
+    <w:basedOn w:val="DefaultParagraphFont"/>
     <w:uiPriority w:val="99"/>
     <w:semiHidden/>
     <w:rsid w:val="007833A7"/>
@@ -3462,9 +3468,9 @@
       <w:color w:val="595959" w:themeColor="text1" w:themeTint="A6"/>
     </w:rPr>
   </w:style>
-  <w:style w:type="character" w:styleId="Accentuationintense">
+  <w:style w:type="character" w:styleId="IntenseEmphasis">
     <w:name w:val="Intense Emphasis"/>
-    <w:basedOn w:val="Policepardfaut"/>
+    <w:basedOn w:val="DefaultParagraphFont"/>
     <w:uiPriority w:val="21"/>
     <w:semiHidden/>
     <w:unhideWhenUsed/>
@@ -3476,11 +3482,11 @@
       <w:color w:val="B35E06" w:themeColor="accent1" w:themeShade="BF"/>
     </w:rPr>
   </w:style>
-  <w:style w:type="paragraph" w:styleId="Citationintense">
+  <w:style w:type="paragraph" w:styleId="IntenseQuote">
     <w:name w:val="Intense Quote"/>
     <w:basedOn w:val="Normal"/>
     <w:next w:val="Normal"/>
-    <w:link w:val="CitationintenseCar"/>
+    <w:link w:val="IntenseQuoteChar"/>
     <w:uiPriority w:val="30"/>
     <w:semiHidden/>
     <w:unhideWhenUsed/>
@@ -3500,10 +3506,10 @@
       <w:color w:val="B35E06" w:themeColor="accent1" w:themeShade="BF"/>
     </w:rPr>
   </w:style>
-  <w:style w:type="character" w:customStyle="1" w:styleId="CitationintenseCar">
-    <w:name w:val="Citation intense Car"/>
-    <w:basedOn w:val="Policepardfaut"/>
-    <w:link w:val="Citationintense"/>
+  <w:style w:type="character" w:customStyle="1" w:styleId="IntenseQuoteChar">
+    <w:name w:val="Intense Quote Char"/>
+    <w:basedOn w:val="DefaultParagraphFont"/>
+    <w:link w:val="IntenseQuote"/>
     <w:uiPriority w:val="30"/>
     <w:semiHidden/>
     <w:rsid w:val="00FD262C"/>
@@ -3513,9 +3519,9 @@
       <w:color w:val="B35E06" w:themeColor="accent1" w:themeShade="BF"/>
     </w:rPr>
   </w:style>
-  <w:style w:type="character" w:styleId="Rfrenceintense">
+  <w:style w:type="character" w:styleId="IntenseReference">
     <w:name w:val="Intense Reference"/>
-    <w:basedOn w:val="Policepardfaut"/>
+    <w:basedOn w:val="DefaultParagraphFont"/>
     <w:uiPriority w:val="32"/>
     <w:semiHidden/>
     <w:unhideWhenUsed/>
@@ -3530,9 +3536,9 @@
       <w:spacing w:val="5"/>
     </w:rPr>
   </w:style>
-  <w:style w:type="paragraph" w:styleId="Sansinterligne">
+  <w:style w:type="paragraph" w:styleId="NoSpacing">
     <w:name w:val="No Spacing"/>
-    <w:link w:val="SansinterligneCar"/>
+    <w:link w:val="NoSpacingChar"/>
     <w:uiPriority w:val="1"/>
     <w:qFormat/>
     <w:rsid w:val="00B17B7A"/>
@@ -3543,17 +3549,17 @@
       <w:lang w:val="fr-CA" w:eastAsia="fr-CA"/>
     </w:rPr>
   </w:style>
-  <w:style w:type="character" w:customStyle="1" w:styleId="SansinterligneCar">
-    <w:name w:val="Sans interligne Car"/>
-    <w:basedOn w:val="Policepardfaut"/>
-    <w:link w:val="Sansinterligne"/>
+  <w:style w:type="character" w:customStyle="1" w:styleId="NoSpacingChar">
+    <w:name w:val="No Spacing Char"/>
+    <w:basedOn w:val="DefaultParagraphFont"/>
+    <w:link w:val="NoSpacing"/>
     <w:uiPriority w:val="1"/>
     <w:rsid w:val="00B17B7A"/>
     <w:rPr>
       <w:lang w:val="fr-CA" w:eastAsia="fr-CA"/>
     </w:rPr>
   </w:style>
-  <w:style w:type="paragraph" w:styleId="TM2">
+  <w:style w:type="paragraph" w:styleId="TOC2">
     <w:name w:val="toc 2"/>
     <w:basedOn w:val="Normal"/>
     <w:next w:val="Normal"/>
@@ -3570,7 +3576,7 @@
       <w:lang w:val="fr-CA" w:eastAsia="fr-CA"/>
     </w:rPr>
   </w:style>
-  <w:style w:type="paragraph" w:styleId="TM1">
+  <w:style w:type="paragraph" w:styleId="TOC1">
     <w:name w:val="toc 1"/>
     <w:basedOn w:val="Normal"/>
     <w:next w:val="Normal"/>
@@ -3586,7 +3592,7 @@
       <w:lang w:val="fr-CA" w:eastAsia="fr-CA"/>
     </w:rPr>
   </w:style>
-  <w:style w:type="paragraph" w:styleId="TM3">
+  <w:style w:type="paragraph" w:styleId="TOC3">
     <w:name w:val="toc 3"/>
     <w:basedOn w:val="Normal"/>
     <w:next w:val="Normal"/>
@@ -3607,7 +3613,7 @@
 </file>
 
 <file path=word/glossary/document.xml><?xml version="1.0" encoding="utf-8"?>
-<w:glossaryDocument xmlns:wpc="http://schemas.microsoft.com/office/word/2010/wordprocessingCanvas" xmlns:cx="http://schemas.microsoft.com/office/drawing/2014/chartex" xmlns:cx1="http://schemas.microsoft.com/office/drawing/2015/9/8/chartex" xmlns:cx2="http://schemas.microsoft.com/office/drawing/2015/10/21/chartex" xmlns:cx3="http://schemas.microsoft.com/office/drawing/2016/5/9/chartex" xmlns:cx4="http://schemas.microsoft.com/office/drawing/2016/5/10/chartex" xmlns:cx5="http://schemas.microsoft.com/office/drawing/2016/5/11/chartex" xmlns:cx6="http://schemas.microsoft.com/office/drawing/2016/5/12/chartex" xmlns:cx7="http://schemas.microsoft.com/office/drawing/2016/5/13/chartex" xmlns:cx8="http://schemas.microsoft.com/office/drawing/2016/5/14/chartex" xmlns:mc="http://schemas.openxmlformats.org/markup-compatibility/2006" xmlns:aink="http://schemas.microsoft.com/office/drawing/2016/ink" xmlns:am3d="http://schemas.microsoft.com/office/drawing/2017/model3d" xmlns:o="urn:schemas-microsoft-com:office:office" xmlns:r="http://schemas.openxmlformats.org/officeDocument/2006/relationships" xmlns:m="http://schemas.openxmlformats.org/officeDocument/2006/math" xmlns:v="urn:schemas-microsoft-com:vml" xmlns:wp14="http://schemas.microsoft.com/office/word/2010/wordprocessingDrawing" xmlns:wp="http://schemas.openxmlformats.org/drawingml/2006/wordprocessingDrawing" xmlns:w10="urn:schemas-microsoft-com:office:word" xmlns:w="http://schemas.openxmlformats.org/wordprocessingml/2006/main" xmlns:w14="http://schemas.microsoft.com/office/word/2010/wordml" xmlns:w15="http://schemas.microsoft.com/office/word/2012/wordml" xmlns:w16cid="http://schemas.microsoft.com/office/word/2016/wordml/cid" xmlns:w16se="http://schemas.microsoft.com/office/word/2015/wordml/symex" xmlns:wpg="http://schemas.microsoft.com/office/word/2010/wordprocessingGroup" xmlns:wpi="http://schemas.microsoft.com/office/word/2010/wordprocessingInk" xmlns:wne="http://schemas.microsoft.com/office/word/2006/wordml" xmlns:wps="http://schemas.microsoft.com/office/word/2010/wordprocessingShape" mc:Ignorable="w14 w15 w16se w16cid wp14">
+<w:glossaryDocument xmlns:wpc="http://schemas.microsoft.com/office/word/2010/wordprocessingCanvas" xmlns:cx="http://schemas.microsoft.com/office/drawing/2014/chartex" xmlns:cx1="http://schemas.microsoft.com/office/drawing/2015/9/8/chartex" xmlns:cx2="http://schemas.microsoft.com/office/drawing/2015/10/21/chartex" xmlns:cx3="http://schemas.microsoft.com/office/drawing/2016/5/9/chartex" xmlns:cx4="http://schemas.microsoft.com/office/drawing/2016/5/10/chartex" xmlns:cx5="http://schemas.microsoft.com/office/drawing/2016/5/11/chartex" xmlns:cx6="http://schemas.microsoft.com/office/drawing/2016/5/12/chartex" xmlns:cx7="http://schemas.microsoft.com/office/drawing/2016/5/13/chartex" xmlns:cx8="http://schemas.microsoft.com/office/drawing/2016/5/14/chartex" xmlns:mc="http://schemas.openxmlformats.org/markup-compatibility/2006" xmlns:aink="http://schemas.microsoft.com/office/drawing/2016/ink" xmlns:am3d="http://schemas.microsoft.com/office/drawing/2017/model3d" xmlns:o="urn:schemas-microsoft-com:office:office" xmlns:oel="http://schemas.microsoft.com/office/2019/extlst" xmlns:r="http://schemas.openxmlformats.org/officeDocument/2006/relationships" xmlns:m="http://schemas.openxmlformats.org/officeDocument/2006/math" xmlns:v="urn:schemas-microsoft-com:vml" xmlns:wp14="http://schemas.microsoft.com/office/word/2010/wordprocessingDrawing" xmlns:wp="http://schemas.openxmlformats.org/drawingml/2006/wordprocessingDrawing" xmlns:w10="urn:schemas-microsoft-com:office:word" xmlns:w="http://schemas.openxmlformats.org/wordprocessingml/2006/main" xmlns:w14="http://schemas.microsoft.com/office/word/2010/wordml" xmlns:w15="http://schemas.microsoft.com/office/word/2012/wordml" xmlns:w16cex="http://schemas.microsoft.com/office/word/2018/wordml/cex" xmlns:w16cid="http://schemas.microsoft.com/office/word/2016/wordml/cid" xmlns:w16="http://schemas.microsoft.com/office/word/2018/wordml" xmlns:w16sdtdh="http://schemas.microsoft.com/office/word/2020/wordml/sdtdatahash" xmlns:w16se="http://schemas.microsoft.com/office/word/2015/wordml/symex" xmlns:wpg="http://schemas.microsoft.com/office/word/2010/wordprocessingGroup" xmlns:wpi="http://schemas.microsoft.com/office/word/2010/wordprocessingInk" xmlns:wne="http://schemas.microsoft.com/office/word/2006/wordml" xmlns:wps="http://schemas.microsoft.com/office/word/2010/wordprocessingShape" mc:Ignorable="w14 w15 w16se w16cid w16 w16cex w16sdtdh wp14">
   <w:docParts>
     <w:docPart>
       <w:docPartPr>
@@ -3711,7 +3717,7 @@
 </file>
 
 <file path=word/glossary/fontTable.xml><?xml version="1.0" encoding="utf-8"?>
-<w:fonts xmlns:mc="http://schemas.openxmlformats.org/markup-compatibility/2006" xmlns:r="http://schemas.openxmlformats.org/officeDocument/2006/relationships" xmlns:w="http://schemas.openxmlformats.org/wordprocessingml/2006/main" xmlns:w14="http://schemas.microsoft.com/office/word/2010/wordml" xmlns:w15="http://schemas.microsoft.com/office/word/2012/wordml" xmlns:w16cid="http://schemas.microsoft.com/office/word/2016/wordml/cid" xmlns:w16se="http://schemas.microsoft.com/office/word/2015/wordml/symex" mc:Ignorable="w14 w15 w16se w16cid">
+<w:fonts xmlns:mc="http://schemas.openxmlformats.org/markup-compatibility/2006" xmlns:r="http://schemas.openxmlformats.org/officeDocument/2006/relationships" xmlns:w="http://schemas.openxmlformats.org/wordprocessingml/2006/main" xmlns:w14="http://schemas.microsoft.com/office/word/2010/wordml" xmlns:w15="http://schemas.microsoft.com/office/word/2012/wordml" xmlns:w16cex="http://schemas.microsoft.com/office/word/2018/wordml/cex" xmlns:w16cid="http://schemas.microsoft.com/office/word/2016/wordml/cid" xmlns:w16="http://schemas.microsoft.com/office/word/2018/wordml" xmlns:w16sdtdh="http://schemas.microsoft.com/office/word/2020/wordml/sdtdatahash" xmlns:w16se="http://schemas.microsoft.com/office/word/2015/wordml/symex" mc:Ignorable="w14 w15 w16se w16cid w16 w16cex w16sdtdh">
   <w:font w:name="Symbol">
     <w:panose1 w:val="05050102010706020507"/>
     <w:charset w:val="02"/>
@@ -3739,7 +3745,7 @@
     <w:charset w:val="86"/>
     <w:family w:val="auto"/>
     <w:pitch w:val="variable"/>
-    <w:sig w:usb0="00000203" w:usb1="288F0000" w:usb2="00000016" w:usb3="00000000" w:csb0="00040001" w:csb1="00000000"/>
+    <w:sig w:usb0="00000003" w:usb1="288F0000" w:usb2="00000016" w:usb3="00000000" w:csb0="00040001" w:csb1="00000000"/>
   </w:font>
   <w:font w:name="Arial">
     <w:panose1 w:val="020B0604020202020204"/>
@@ -3780,7 +3786,7 @@
 </file>
 
 <file path=word/glossary/settings.xml><?xml version="1.0" encoding="utf-8"?>
-<w:settings xmlns:mc="http://schemas.openxmlformats.org/markup-compatibility/2006" xmlns:o="urn:schemas-microsoft-com:office:office" xmlns:r="http://schemas.openxmlformats.org/officeDocument/2006/relationships" xmlns:m="http://schemas.openxmlformats.org/officeDocument/2006/math" xmlns:v="urn:schemas-microsoft-com:vml" xmlns:w10="urn:schemas-microsoft-com:office:word" xmlns:w="http://schemas.openxmlformats.org/wordprocessingml/2006/main" xmlns:w14="http://schemas.microsoft.com/office/word/2010/wordml" xmlns:w15="http://schemas.microsoft.com/office/word/2012/wordml" xmlns:w16cid="http://schemas.microsoft.com/office/word/2016/wordml/cid" xmlns:w16se="http://schemas.microsoft.com/office/word/2015/wordml/symex" xmlns:sl="http://schemas.openxmlformats.org/schemaLibrary/2006/main" mc:Ignorable="w14 w15 w16se w16cid">
+<w:settings xmlns:mc="http://schemas.openxmlformats.org/markup-compatibility/2006" xmlns:o="urn:schemas-microsoft-com:office:office" xmlns:r="http://schemas.openxmlformats.org/officeDocument/2006/relationships" xmlns:m="http://schemas.openxmlformats.org/officeDocument/2006/math" xmlns:v="urn:schemas-microsoft-com:vml" xmlns:w10="urn:schemas-microsoft-com:office:word" xmlns:w="http://schemas.openxmlformats.org/wordprocessingml/2006/main" xmlns:w14="http://schemas.microsoft.com/office/word/2010/wordml" xmlns:w15="http://schemas.microsoft.com/office/word/2012/wordml" xmlns:w16cex="http://schemas.microsoft.com/office/word/2018/wordml/cex" xmlns:w16cid="http://schemas.microsoft.com/office/word/2016/wordml/cid" xmlns:w16="http://schemas.microsoft.com/office/word/2018/wordml" xmlns:w16sdtdh="http://schemas.microsoft.com/office/word/2020/wordml/sdtdatahash" xmlns:w16se="http://schemas.microsoft.com/office/word/2015/wordml/symex" xmlns:sl="http://schemas.openxmlformats.org/schemaLibrary/2006/main" mc:Ignorable="w14 w15 w16se w16cid w16 w16cex w16sdtdh">
   <w:view w:val="normal"/>
   <w:defaultTabStop w:val="708"/>
   <w:hyphenationZone w:val="425"/>
@@ -3797,6 +3803,7 @@
   <w:rsids>
     <w:rsidRoot w:val="003E0813"/>
     <w:rsid w:val="00065E70"/>
+    <w:rsid w:val="00342652"/>
     <w:rsid w:val="003E0813"/>
     <w:rsid w:val="00D563B1"/>
     <w:rsid w:val="00F74536"/>
@@ -3824,7 +3831,7 @@
 </file>
 
 <file path=word/glossary/styles.xml><?xml version="1.0" encoding="utf-8"?>
-<w:styles xmlns:mc="http://schemas.openxmlformats.org/markup-compatibility/2006" xmlns:r="http://schemas.openxmlformats.org/officeDocument/2006/relationships" xmlns:w="http://schemas.openxmlformats.org/wordprocessingml/2006/main" xmlns:w14="http://schemas.microsoft.com/office/word/2010/wordml" xmlns:w15="http://schemas.microsoft.com/office/word/2012/wordml" xmlns:w16cid="http://schemas.microsoft.com/office/word/2016/wordml/cid" xmlns:w16se="http://schemas.microsoft.com/office/word/2015/wordml/symex" mc:Ignorable="w14 w15 w16se w16cid">
+<w:styles xmlns:mc="http://schemas.openxmlformats.org/markup-compatibility/2006" xmlns:r="http://schemas.openxmlformats.org/officeDocument/2006/relationships" xmlns:w="http://schemas.openxmlformats.org/wordprocessingml/2006/main" xmlns:w14="http://schemas.microsoft.com/office/word/2010/wordml" xmlns:w15="http://schemas.microsoft.com/office/word/2012/wordml" xmlns:w16cex="http://schemas.microsoft.com/office/word/2018/wordml/cex" xmlns:w16cid="http://schemas.microsoft.com/office/word/2016/wordml/cid" xmlns:w16="http://schemas.microsoft.com/office/word/2018/wordml" xmlns:w16sdtdh="http://schemas.microsoft.com/office/word/2020/wordml/sdtdatahash" xmlns:w16se="http://schemas.microsoft.com/office/word/2015/wordml/symex" mc:Ignorable="w14 w15 w16se w16cid w16 w16cex w16sdtdh">
   <w:docDefaults>
     <w:rPrDefault>
       <w:rPr>
@@ -3840,7 +3847,7 @@
       </w:pPr>
     </w:pPrDefault>
   </w:docDefaults>
-  <w:latentStyles w:defLockedState="0" w:defUIPriority="99" w:defSemiHidden="0" w:defUnhideWhenUsed="0" w:defQFormat="0" w:count="375">
+  <w:latentStyles w:defLockedState="0" w:defUIPriority="99" w:defSemiHidden="0" w:defUnhideWhenUsed="0" w:defQFormat="0" w:count="376">
     <w:lsdException w:name="Normal" w:uiPriority="0" w:qFormat="1"/>
     <w:lsdException w:name="heading 1" w:uiPriority="9" w:qFormat="1"/>
     <w:lsdException w:name="heading 2" w:semiHidden="1" w:uiPriority="9" w:unhideWhenUsed="1" w:qFormat="1"/>
@@ -3946,7 +3953,6 @@
     <w:lsdException w:name="HTML Sample" w:semiHidden="1" w:unhideWhenUsed="1"/>
     <w:lsdException w:name="HTML Typewriter" w:semiHidden="1" w:unhideWhenUsed="1"/>
     <w:lsdException w:name="HTML Variable" w:semiHidden="1" w:unhideWhenUsed="1"/>
-    <w:lsdException w:name="Normal Table" w:semiHidden="1" w:unhideWhenUsed="1"/>
     <w:lsdException w:name="annotation subject" w:semiHidden="1" w:unhideWhenUsed="1"/>
     <w:lsdException w:name="No List" w:semiHidden="1" w:unhideWhenUsed="1"/>
     <w:lsdException w:name="Outline List 1" w:semiHidden="1" w:unhideWhenUsed="1"/>
@@ -3993,10 +3999,8 @@
     <w:lsdException w:name="Table Subtle 2" w:semiHidden="1" w:unhideWhenUsed="1"/>
     <w:lsdException w:name="Table Web 1" w:semiHidden="1" w:unhideWhenUsed="1"/>
     <w:lsdException w:name="Table Web 2" w:semiHidden="1" w:unhideWhenUsed="1"/>
-    <w:lsdException w:name="Table Web 3" w:semiHidden="1" w:unhideWhenUsed="1"/>
     <w:lsdException w:name="Balloon Text" w:semiHidden="1" w:unhideWhenUsed="1"/>
     <w:lsdException w:name="Table Grid" w:uiPriority="39"/>
-    <w:lsdException w:name="Table Theme" w:semiHidden="1" w:unhideWhenUsed="1"/>
     <w:lsdException w:name="Placeholder Text" w:semiHidden="1"/>
     <w:lsdException w:name="No Spacing" w:uiPriority="1" w:qFormat="1"/>
     <w:lsdException w:name="Light Shading" w:uiPriority="60"/>
@@ -4216,18 +4220,19 @@
     <w:lsdException w:name="Smart Hyperlink" w:semiHidden="1" w:unhideWhenUsed="1"/>
     <w:lsdException w:name="Hashtag" w:semiHidden="1" w:unhideWhenUsed="1"/>
     <w:lsdException w:name="Unresolved Mention" w:semiHidden="1" w:unhideWhenUsed="1"/>
+    <w:lsdException w:name="Smart Link" w:semiHidden="1" w:unhideWhenUsed="1"/>
   </w:latentStyles>
   <w:style w:type="paragraph" w:default="1" w:styleId="Normal">
     <w:name w:val="Normal"/>
     <w:qFormat/>
   </w:style>
-  <w:style w:type="character" w:default="1" w:styleId="Policepardfaut">
+  <w:style w:type="character" w:default="1" w:styleId="DefaultParagraphFont">
     <w:name w:val="Default Paragraph Font"/>
     <w:uiPriority w:val="1"/>
     <w:semiHidden/>
     <w:unhideWhenUsed/>
   </w:style>
-  <w:style w:type="table" w:default="1" w:styleId="TableauNormal">
+  <w:style w:type="table" w:default="1" w:styleId="TableNormal">
     <w:name w:val="Normal Table"/>
     <w:uiPriority w:val="99"/>
     <w:semiHidden/>
@@ -4242,20 +4247,11 @@
       </w:tblCellMar>
     </w:tblPr>
   </w:style>
-  <w:style w:type="numbering" w:default="1" w:styleId="Aucuneliste">
+  <w:style w:type="numbering" w:default="1" w:styleId="NoList">
     <w:name w:val="No List"/>
     <w:uiPriority w:val="99"/>
     <w:semiHidden/>
     <w:unhideWhenUsed/>
-  </w:style>
-  <w:style w:type="paragraph" w:customStyle="1" w:styleId="071E69B61248445CB2563537E739BAC2">
-    <w:name w:val="071E69B61248445CB2563537E739BAC2"/>
-  </w:style>
-  <w:style w:type="paragraph" w:customStyle="1" w:styleId="7565BE4F14934A0A8CB297DB4FDD3B2E">
-    <w:name w:val="7565BE4F14934A0A8CB297DB4FDD3B2E"/>
-  </w:style>
-  <w:style w:type="paragraph" w:customStyle="1" w:styleId="8A4629AE8BBD4B94A0C0F20890DD7A61">
-    <w:name w:val="8A4629AE8BBD4B94A0C0F20890DD7A61"/>
   </w:style>
   <w:style w:type="paragraph" w:customStyle="1" w:styleId="87FC5644D08049A1ABAD5E00D0D797A4">
     <w:name w:val="87FC5644D08049A1ABAD5E00D0D797A4"/>
@@ -4269,61 +4265,9 @@
     <w:name w:val="0D5D93DDD0CB4866A7958AB33E032128"/>
     <w:rsid w:val="003E0813"/>
   </w:style>
-  <w:style w:type="paragraph" w:customStyle="1" w:styleId="05291A28E5C54D6A8C72E136982287AB">
-    <w:name w:val="05291A28E5C54D6A8C72E136982287AB"/>
-    <w:rsid w:val="003E0813"/>
-  </w:style>
-  <w:style w:type="paragraph" w:customStyle="1" w:styleId="B5A702F91643471BB07ED6982C1CCD9B">
-    <w:name w:val="B5A702F91643471BB07ED6982C1CCD9B"/>
-    <w:rsid w:val="003E0813"/>
-  </w:style>
-  <w:style w:type="paragraph" w:customStyle="1" w:styleId="9A1BED359CA34273AEC428488ABD8F7B">
-    <w:name w:val="9A1BED359CA34273AEC428488ABD8F7B"/>
-    <w:rsid w:val="003E0813"/>
-  </w:style>
-  <w:style w:type="paragraph" w:customStyle="1" w:styleId="A1F6922C78B94C2EBF217E522B339846">
-    <w:name w:val="A1F6922C78B94C2EBF217E522B339846"/>
-    <w:rsid w:val="003E0813"/>
-  </w:style>
-  <w:style w:type="paragraph" w:customStyle="1" w:styleId="E29AB705A0DC4288BD1AC57F45C84B11">
-    <w:name w:val="E29AB705A0DC4288BD1AC57F45C84B11"/>
-    <w:rsid w:val="003E0813"/>
-  </w:style>
-  <w:style w:type="paragraph" w:customStyle="1" w:styleId="35C29B48391844798260305058178135">
-    <w:name w:val="35C29B48391844798260305058178135"/>
-    <w:rsid w:val="003E0813"/>
-  </w:style>
-  <w:style w:type="paragraph" w:customStyle="1" w:styleId="5FC29DF1C1174F1789F20FF19456EF47">
-    <w:name w:val="5FC29DF1C1174F1789F20FF19456EF47"/>
-    <w:rsid w:val="003E0813"/>
-  </w:style>
-  <w:style w:type="paragraph" w:customStyle="1" w:styleId="E5A43C69FC1A4EA2B4AB6D864468B8D3">
-    <w:name w:val="E5A43C69FC1A4EA2B4AB6D864468B8D3"/>
-    <w:rsid w:val="003E0813"/>
-  </w:style>
-  <w:style w:type="paragraph" w:customStyle="1" w:styleId="7D23F4021AD840ECB3B30E14472B23CE">
-    <w:name w:val="7D23F4021AD840ECB3B30E14472B23CE"/>
-    <w:rsid w:val="003E0813"/>
-  </w:style>
-  <w:style w:type="paragraph" w:customStyle="1" w:styleId="2F2086DED51A4EE68C945DCCA2E0F5E4">
-    <w:name w:val="2F2086DED51A4EE68C945DCCA2E0F5E4"/>
-    <w:rsid w:val="003E0813"/>
-  </w:style>
-  <w:style w:type="paragraph" w:customStyle="1" w:styleId="AB03569D733942CD9858624744C84CF9">
-    <w:name w:val="AB03569D733942CD9858624744C84CF9"/>
-    <w:rsid w:val="003E0813"/>
-  </w:style>
-  <w:style w:type="paragraph" w:customStyle="1" w:styleId="A680AEE8BEFB4DFC931EDD15792D3522">
-    <w:name w:val="A680AEE8BEFB4DFC931EDD15792D3522"/>
-    <w:rsid w:val="003E0813"/>
-  </w:style>
-  <w:style w:type="paragraph" w:customStyle="1" w:styleId="ABDAC39348624EEDBB46170DD09DAEF0">
-    <w:name w:val="ABDAC39348624EEDBB46170DD09DAEF0"/>
-    <w:rsid w:val="003E0813"/>
-  </w:style>
-  <w:style w:type="character" w:styleId="Textedelespacerserv">
+  <w:style w:type="character" w:styleId="PlaceholderText">
     <w:name w:val="Placeholder Text"/>
-    <w:basedOn w:val="Policepardfaut"/>
+    <w:basedOn w:val="DefaultParagraphFont"/>
     <w:uiPriority w:val="99"/>
     <w:semiHidden/>
     <w:rsid w:val="00FA4909"/>
@@ -4335,7 +4279,7 @@
 </file>
 
 <file path=word/glossary/webSettings.xml><?xml version="1.0" encoding="utf-8"?>
-<w:webSettings xmlns:mc="http://schemas.openxmlformats.org/markup-compatibility/2006" xmlns:r="http://schemas.openxmlformats.org/officeDocument/2006/relationships" xmlns:w="http://schemas.openxmlformats.org/wordprocessingml/2006/main" xmlns:w14="http://schemas.microsoft.com/office/word/2010/wordml" xmlns:w15="http://schemas.microsoft.com/office/word/2012/wordml" xmlns:w16cid="http://schemas.microsoft.com/office/word/2016/wordml/cid" xmlns:w16se="http://schemas.microsoft.com/office/word/2015/wordml/symex" mc:Ignorable="w14 w15 w16se w16cid">
+<w:webSettings xmlns:mc="http://schemas.openxmlformats.org/markup-compatibility/2006" xmlns:r="http://schemas.openxmlformats.org/officeDocument/2006/relationships" xmlns:w="http://schemas.openxmlformats.org/wordprocessingml/2006/main" xmlns:w14="http://schemas.microsoft.com/office/word/2010/wordml" xmlns:w15="http://schemas.microsoft.com/office/word/2012/wordml" xmlns:w16cex="http://schemas.microsoft.com/office/word/2018/wordml/cex" xmlns:w16cid="http://schemas.microsoft.com/office/word/2016/wordml/cid" xmlns:w16="http://schemas.microsoft.com/office/word/2018/wordml" xmlns:w16sdtdh="http://schemas.microsoft.com/office/word/2020/wordml/sdtdatahash" xmlns:w16se="http://schemas.microsoft.com/office/word/2015/wordml/symex" mc:Ignorable="w14 w15 w16se w16cid w16 w16cex w16sdtdh">
   <w:optimizeForBrowser/>
   <w:allowPNG/>
 </w:webSettings>
@@ -4603,15 +4547,16 @@
 </file>
 
 <file path=customXml/item1.xml><?xml version="1.0" encoding="utf-8"?>
-<?mso-contentType ?>
-<FormTemplates xmlns="http://schemas.microsoft.com/sharepoint/v3/contenttype/forms">
-  <Display>DocumentLibraryForm</Display>
-  <Edit>DocumentLibraryForm</Edit>
-  <New>DocumentLibraryForm</New>
-</FormTemplates>
+<b:Sources xmlns:b="http://schemas.openxmlformats.org/officeDocument/2006/bibliography" xmlns="http://schemas.openxmlformats.org/officeDocument/2006/bibliography" SelectedStyle="\APASixthEditionOfficeOnline.xsl" StyleName="APA" Version="6"/>
 </file>
 
 <file path=customXml/item2.xml><?xml version="1.0" encoding="utf-8"?>
+<p:properties xmlns:p="http://schemas.microsoft.com/office/2006/metadata/properties" xmlns:xsi="http://www.w3.org/2001/XMLSchema-instance" xmlns:pc="http://schemas.microsoft.com/office/infopath/2007/PartnerControls">
+  <documentManagement/>
+</p:properties>
+</file>
+
+<file path=customXml/item3.xml><?xml version="1.0" encoding="utf-8"?>
 <ct:contentTypeSchema xmlns:ct="http://schemas.microsoft.com/office/2006/metadata/contentType" xmlns:ma="http://schemas.microsoft.com/office/2006/metadata/properties/metaAttributes" ct:_="" ma:_="" ma:contentTypeName="Document" ma:contentTypeID="0x01010083EF625C3DD1DE44B976E4D24342C4CD" ma:contentTypeVersion="9" ma:contentTypeDescription="Crée un document." ma:contentTypeScope="" ma:versionID="4babc6c50d488bb67db69f7b5e0f6f47">
   <xsd:schema xmlns:xsd="http://www.w3.org/2001/XMLSchema" xmlns:xs="http://www.w3.org/2001/XMLSchema" xmlns:p="http://schemas.microsoft.com/office/2006/metadata/properties" xmlns:ns3="ca16c3a8-9fa9-4e2d-ac9a-a5e3f16678b8" targetNamespace="http://schemas.microsoft.com/office/2006/metadata/properties" ma:root="true" ma:fieldsID="542f5d2d6a858b55e2e15f5352479c75" ns3:_="">
     <xsd:import namespace="ca16c3a8-9fa9-4e2d-ac9a-a5e3f16678b8"/>
@@ -4789,25 +4734,33 @@
 </ct:contentTypeSchema>
 </file>
 
-<file path=customXml/item3.xml><?xml version="1.0" encoding="utf-8"?>
-<p:properties xmlns:p="http://schemas.microsoft.com/office/2006/metadata/properties" xmlns:xsi="http://www.w3.org/2001/XMLSchema-instance" xmlns:pc="http://schemas.microsoft.com/office/infopath/2007/PartnerControls">
-  <documentManagement/>
-</p:properties>
-</file>
-
 <file path=customXml/item4.xml><?xml version="1.0" encoding="utf-8"?>
-<b:Sources xmlns:b="http://schemas.openxmlformats.org/officeDocument/2006/bibliography" xmlns="http://schemas.openxmlformats.org/officeDocument/2006/bibliography" SelectedStyle="\APASixthEditionOfficeOnline.xsl" StyleName="APA" Version="6"/>
+<?mso-contentType ?>
+<FormTemplates xmlns="http://schemas.microsoft.com/sharepoint/v3/contenttype/forms">
+  <Display>DocumentLibraryForm</Display>
+  <Edit>DocumentLibraryForm</Edit>
+  <New>DocumentLibraryForm</New>
+</FormTemplates>
 </file>
 
 <file path=customXml/itemProps1.xml><?xml version="1.0" encoding="utf-8"?>
-<ds:datastoreItem xmlns:ds="http://schemas.openxmlformats.org/officeDocument/2006/customXml" ds:itemID="{F71D8039-CD03-4BA0-BFE2-8B42925D3F64}">
+<ds:datastoreItem xmlns:ds="http://schemas.openxmlformats.org/officeDocument/2006/customXml" ds:itemID="{A4067D86-B9CC-4A0B-A6E4-9FB30B01D636}">
   <ds:schemaRefs>
-    <ds:schemaRef ds:uri="http://schemas.microsoft.com/sharepoint/v3/contenttype/forms"/>
+    <ds:schemaRef ds:uri="http://schemas.openxmlformats.org/officeDocument/2006/bibliography"/>
   </ds:schemaRefs>
 </ds:datastoreItem>
 </file>
 
 <file path=customXml/itemProps2.xml><?xml version="1.0" encoding="utf-8"?>
+<ds:datastoreItem xmlns:ds="http://schemas.openxmlformats.org/officeDocument/2006/customXml" ds:itemID="{63671810-3EF7-4C8E-BCBA-248ABE2BAB39}">
+  <ds:schemaRefs>
+    <ds:schemaRef ds:uri="http://schemas.microsoft.com/office/2006/metadata/properties"/>
+    <ds:schemaRef ds:uri="http://schemas.microsoft.com/office/infopath/2007/PartnerControls"/>
+  </ds:schemaRefs>
+</ds:datastoreItem>
+</file>
+
+<file path=customXml/itemProps3.xml><?xml version="1.0" encoding="utf-8"?>
 <ds:datastoreItem xmlns:ds="http://schemas.openxmlformats.org/officeDocument/2006/customXml" ds:itemID="{C8022C49-B127-4108-AE2F-AED9C6BE8C0A}">
   <ds:schemaRefs>
     <ds:schemaRef ds:uri="http://schemas.microsoft.com/office/2006/metadata/contentType"/>
@@ -4825,19 +4778,10 @@
 </ds:datastoreItem>
 </file>
 
-<file path=customXml/itemProps3.xml><?xml version="1.0" encoding="utf-8"?>
-<ds:datastoreItem xmlns:ds="http://schemas.openxmlformats.org/officeDocument/2006/customXml" ds:itemID="{63671810-3EF7-4C8E-BCBA-248ABE2BAB39}">
+<file path=customXml/itemProps4.xml><?xml version="1.0" encoding="utf-8"?>
+<ds:datastoreItem xmlns:ds="http://schemas.openxmlformats.org/officeDocument/2006/customXml" ds:itemID="{F71D8039-CD03-4BA0-BFE2-8B42925D3F64}">
   <ds:schemaRefs>
-    <ds:schemaRef ds:uri="http://schemas.microsoft.com/office/2006/metadata/properties"/>
-    <ds:schemaRef ds:uri="http://schemas.microsoft.com/office/infopath/2007/PartnerControls"/>
-  </ds:schemaRefs>
-</ds:datastoreItem>
-</file>
-
-<file path=customXml/itemProps4.xml><?xml version="1.0" encoding="utf-8"?>
-<ds:datastoreItem xmlns:ds="http://schemas.openxmlformats.org/officeDocument/2006/customXml" ds:itemID="{A4067D86-B9CC-4A0B-A6E4-9FB30B01D636}">
-  <ds:schemaRefs>
-    <ds:schemaRef ds:uri="http://schemas.openxmlformats.org/officeDocument/2006/bibliography"/>
+    <ds:schemaRef ds:uri="http://schemas.microsoft.com/sharepoint/v3/contenttype/forms"/>
   </ds:schemaRefs>
 </ds:datastoreItem>
 </file>
</xml_diff>